<commit_message>
first line not indented, indentation adjusted to 24pt
</commit_message>
<xml_diff>
--- a/alternative/template-cuni-law-alternative.docx
+++ b/alternative/template-cuni-law-alternative.docx
@@ -119,6 +119,7 @@
             <w:listItem w:displayText="Disertační" w:value="Disertační"/>
           </w:dropDownList>
         </w:sdtPr>
+        <w:sdtEndPr/>
         <w:sdtContent>
           <w:r>
             <w:t>Rigorózní</w:t>
@@ -148,6 +149,7 @@
             <w:listItem w:displayText="Školitel" w:value="Školitel"/>
           </w:dropDownList>
         </w:sdtPr>
+        <w:sdtEndPr/>
         <w:sdtContent>
           <w:r>
             <w:t>Pověřený akademický pracovník</w:t>
@@ -191,6 +193,7 @@
             <w:listItem w:displayText="Studijní program" w:value="Studijní program"/>
           </w:dropDownList>
         </w:sdtPr>
+        <w:sdtEndPr/>
         <w:sdtContent>
           <w:r>
             <w:t>Tematický okruh</w:t>
@@ -243,7 +246,7 @@
         <w:rPr>
           <w:noProof/>
         </w:rPr>
-        <w:t>03. 08. 2020</w:t>
+        <w:t>04. 08. 2020</w:t>
       </w:r>
       <w:r>
         <w:fldChar w:fldCharType="end"/>
@@ -295,6 +298,7 @@
             <w:listItem w:displayText="disertační" w:value="disertační"/>
           </w:dropDownList>
         </w:sdtPr>
+        <w:sdtEndPr/>
         <w:sdtContent>
           <w:r>
             <w:t>rigorózní</w:t>
@@ -395,6 +399,7 @@
           <w:listItem w:displayText="disertantka" w:value="disertantka"/>
         </w:dropDownList>
       </w:sdtPr>
+      <w:sdtEndPr/>
       <w:sdtContent>
         <w:p>
           <w:pPr>
@@ -1354,7 +1359,7 @@
     </w:p>
     <w:p>
       <w:pPr>
-        <w:pStyle w:val="TextOdstavce"/>
+        <w:pStyle w:val="Prvnodstavec"/>
       </w:pPr>
       <w:r>
         <w:fldChar w:fldCharType="end"/>
@@ -1373,7 +1378,7 @@
     </w:p>
     <w:p>
       <w:pPr>
-        <w:pStyle w:val="TextOdstavce"/>
+        <w:pStyle w:val="Prvnodstavec"/>
       </w:pPr>
       <w:r>
         <w:t xml:space="preserve">Rozsah vlastního textu rigorózní práce (úvod, jednotlivé části a závěr) včetně poznámek pod čarou je nejméně 180 000 znaků včetně mezer vlastního textu. Doporučené písmo práce </w:t>
@@ -1389,7 +1394,7 @@
     </w:p>
     <w:p>
       <w:pPr>
-        <w:pStyle w:val="TextOdstavce"/>
+        <w:pStyle w:val="Dalodstavce"/>
       </w:pPr>
       <w:r>
         <w:t xml:space="preserve">text </w:t>
@@ -2063,7 +2068,7 @@
     </w:p>
     <w:p>
       <w:pPr>
-        <w:pStyle w:val="TextOdstavce"/>
+        <w:pStyle w:val="Prvnodstavec"/>
       </w:pPr>
       <w:r>
         <w:t xml:space="preserve">text </w:t>
@@ -2712,7 +2717,7 @@
     </w:p>
     <w:p>
       <w:pPr>
-        <w:pStyle w:val="TextOdstavce"/>
+        <w:pStyle w:val="Prvnodstavec"/>
       </w:pPr>
       <w:r>
         <w:t xml:space="preserve">text </w:t>
@@ -3349,7 +3354,7 @@
     </w:p>
     <w:p>
       <w:pPr>
-        <w:pStyle w:val="TextOdstavce"/>
+        <w:pStyle w:val="Dalodstavce"/>
       </w:pPr>
       <w:r>
         <w:t xml:space="preserve">text </w:t>
@@ -3998,7 +4003,7 @@
     </w:p>
     <w:p>
       <w:pPr>
-        <w:pStyle w:val="TextOdstavce"/>
+        <w:pStyle w:val="Prvnodstavec"/>
       </w:pPr>
       <w:r>
         <w:t xml:space="preserve">text </w:t>
@@ -4635,7 +4640,7 @@
     </w:p>
     <w:p>
       <w:pPr>
-        <w:pStyle w:val="TextOdstavce"/>
+        <w:pStyle w:val="Dalodstavce"/>
       </w:pPr>
       <w:r>
         <w:t xml:space="preserve">text </w:t>
@@ -5285,7 +5290,7 @@
     </w:p>
     <w:p>
       <w:pPr>
-        <w:pStyle w:val="TextOdstavce"/>
+        <w:pStyle w:val="Prvnodstavec"/>
       </w:pPr>
       <w:r>
         <w:t xml:space="preserve">text </w:t>
@@ -5934,7 +5939,7 @@
     </w:p>
     <w:p>
       <w:pPr>
-        <w:pStyle w:val="TextOdstavce"/>
+        <w:pStyle w:val="Prvnodstavec"/>
       </w:pPr>
       <w:r>
         <w:t xml:space="preserve">text </w:t>
@@ -6571,7 +6576,7 @@
     </w:p>
     <w:p>
       <w:pPr>
-        <w:pStyle w:val="TextOdstavce"/>
+        <w:pStyle w:val="Dalodstavce"/>
       </w:pPr>
       <w:r>
         <w:t xml:space="preserve">text </w:t>
@@ -7220,7 +7225,7 @@
     </w:p>
     <w:p>
       <w:pPr>
-        <w:pStyle w:val="TextOdstavce"/>
+        <w:pStyle w:val="Prvnodstavec"/>
       </w:pPr>
       <w:r>
         <w:t xml:space="preserve">text </w:t>
@@ -7857,7 +7862,7 @@
     </w:p>
     <w:p>
       <w:pPr>
-        <w:pStyle w:val="TextOdstavce"/>
+        <w:pStyle w:val="Dalodstavce"/>
       </w:pPr>
       <w:r>
         <w:t xml:space="preserve">text </w:t>
@@ -8505,7 +8510,7 @@
     </w:p>
     <w:p>
       <w:pPr>
-        <w:pStyle w:val="TextOdstavce"/>
+        <w:pStyle w:val="Prvnodstavec"/>
       </w:pPr>
       <w:r>
         <w:t xml:space="preserve">text </w:t>
@@ -9523,7 +9528,7 @@
     </w:p>
     <w:p>
       <w:pPr>
-        <w:pStyle w:val="TextOdstavce"/>
+        <w:pStyle w:val="Prvnodstavec"/>
       </w:pPr>
       <w:r>
         <w:t xml:space="preserve">Rozsah abstraktu je nejméně 1800 znaků včetně mezer. text </w:t>
@@ -10160,7 +10165,7 @@
     </w:p>
     <w:p>
       <w:pPr>
-        <w:pStyle w:val="TextOdstavce"/>
+        <w:pStyle w:val="Dalodstavce"/>
       </w:pPr>
       <w:r>
         <w:t xml:space="preserve">text </w:t>
@@ -10829,7 +10834,7 @@
     </w:p>
     <w:p>
       <w:pPr>
-        <w:pStyle w:val="TextOdstavce"/>
+        <w:pStyle w:val="Prvnodstavec"/>
       </w:pPr>
       <w:r>
         <w:t>3 klíčová slova v českém jazyce</w:t>
@@ -10858,7 +10863,7 @@
     </w:p>
     <w:p>
       <w:pPr>
-        <w:pStyle w:val="TextOdstavce"/>
+        <w:pStyle w:val="Prvnodstavec"/>
       </w:pPr>
       <w:r>
         <w:t xml:space="preserve">Rozsah abstraktu v anglickém jazyce je nejméně 1800 znaků včetně mezer. text </w:t>
@@ -11495,7 +11500,7 @@
     </w:p>
     <w:p>
       <w:pPr>
-        <w:pStyle w:val="TextOdstavce"/>
+        <w:pStyle w:val="Dalodstavce"/>
       </w:pPr>
       <w:r>
         <w:t xml:space="preserve">text </w:t>
@@ -12164,7 +12169,7 @@
     </w:p>
     <w:p>
       <w:pPr>
-        <w:pStyle w:val="TextOdstavce"/>
+        <w:pStyle w:val="Prvnodstavec"/>
       </w:pPr>
       <w:r>
         <w:t>3 klíčová slova v anglickém jazyce</w:t>
@@ -13247,7 +13252,7 @@
   <w:style w:type="paragraph" w:styleId="Heading1">
     <w:name w:val="heading 1"/>
     <w:basedOn w:val="Normal"/>
-    <w:next w:val="TextOdstavce"/>
+    <w:next w:val="Prvnodstavec"/>
     <w:link w:val="Heading1Char"/>
     <w:qFormat/>
     <w:rsid w:val="00E05C48"/>
@@ -13269,7 +13274,7 @@
   <w:style w:type="paragraph" w:styleId="Heading2">
     <w:name w:val="heading 2"/>
     <w:basedOn w:val="Normal"/>
-    <w:next w:val="TextOdstavce"/>
+    <w:next w:val="Prvnodstavec"/>
     <w:link w:val="Heading2Char"/>
     <w:uiPriority w:val="9"/>
     <w:unhideWhenUsed/>
@@ -13295,7 +13300,7 @@
   <w:style w:type="paragraph" w:styleId="Heading3">
     <w:name w:val="heading 3"/>
     <w:basedOn w:val="Normal"/>
-    <w:next w:val="TextOdstavce"/>
+    <w:next w:val="Prvnodstavec"/>
     <w:link w:val="Heading3Char"/>
     <w:uiPriority w:val="9"/>
     <w:unhideWhenUsed/>
@@ -13549,14 +13554,14 @@
       <w:szCs w:val="28"/>
     </w:rPr>
   </w:style>
-  <w:style w:type="paragraph" w:customStyle="1" w:styleId="TextOdstavce">
-    <w:name w:val="Text Odstavce"/>
+  <w:style w:type="paragraph" w:customStyle="1" w:styleId="Prvnodstavec">
+    <w:name w:val="První odstavec"/>
     <w:basedOn w:val="Normal"/>
+    <w:next w:val="Dalodstavce"/>
     <w:qFormat/>
-    <w:rsid w:val="00A86F5B"/>
+    <w:rsid w:val="00487B70"/>
     <w:pPr>
       <w:spacing w:line="360" w:lineRule="auto"/>
-      <w:ind w:firstLine="708"/>
     </w:pPr>
   </w:style>
   <w:style w:type="paragraph" w:customStyle="1" w:styleId="NadpisObsahu">
@@ -13722,7 +13727,7 @@
   <w:style w:type="paragraph" w:customStyle="1" w:styleId="Neslovannadpis">
     <w:name w:val="Nečíslovaný nadpis"/>
     <w:basedOn w:val="Heading1"/>
-    <w:next w:val="TextOdstavce"/>
+    <w:next w:val="Prvnodstavec"/>
     <w:qFormat/>
     <w:rsid w:val="00143E8D"/>
     <w:pPr>
@@ -14021,7 +14026,7 @@
   <w:style w:type="paragraph" w:customStyle="1" w:styleId="Abstraktakeywords">
     <w:name w:val="Abstrakt a keywords"/>
     <w:basedOn w:val="Neslovannadpis"/>
-    <w:next w:val="TextOdstavce"/>
+    <w:next w:val="Prvnodstavec"/>
     <w:rsid w:val="00E05C48"/>
     <w:pPr>
       <w:pageBreakBefore w:val="0"/>
@@ -14072,7 +14077,7 @@
   <w:style w:type="paragraph" w:styleId="Caption">
     <w:name w:val="caption"/>
     <w:basedOn w:val="Normal"/>
-    <w:next w:val="TextOdstavce"/>
+    <w:next w:val="Prvnodstavec"/>
     <w:uiPriority w:val="35"/>
     <w:unhideWhenUsed/>
     <w:rsid w:val="00A64320"/>
@@ -14085,6 +14090,14 @@
       <w:iCs/>
       <w:szCs w:val="18"/>
     </w:rPr>
+  </w:style>
+  <w:style w:type="paragraph" w:customStyle="1" w:styleId="Dalodstavce">
+    <w:name w:val="Další odstavce"/>
+    <w:basedOn w:val="Prvnodstavec"/>
+    <w:rsid w:val="00487B70"/>
+    <w:pPr>
+      <w:ind w:firstLine="480"/>
+    </w:pPr>
   </w:style>
 </w:styles>
 </file>
@@ -14236,14 +14249,14 @@
     <w:charset w:val="00"/>
     <w:family w:val="roman"/>
     <w:pitch w:val="variable"/>
-    <w:sig w:usb0="20002A87" w:usb1="80000000" w:usb2="00000008" w:usb3="00000000" w:csb0="000001FF" w:csb1="00000000"/>
+    <w:sig w:usb0="E0002EFF" w:usb1="C000785B" w:usb2="00000009" w:usb3="00000000" w:csb0="000001FF" w:csb1="00000000"/>
   </w:font>
   <w:font w:name="Calibri">
     <w:panose1 w:val="020F0502020204030204"/>
-    <w:charset w:val="00"/>
+    <w:charset w:val="EE"/>
     <w:family w:val="swiss"/>
     <w:pitch w:val="variable"/>
-    <w:sig w:usb0="A00002EF" w:usb1="4000207B" w:usb2="00000000" w:usb3="00000000" w:csb0="0000009F" w:csb1="00000000"/>
+    <w:sig w:usb0="E0002AFF" w:usb1="C000247B" w:usb2="00000009" w:usb3="00000000" w:csb0="000001FF" w:csb1="00000000"/>
   </w:font>
   <w:font w:name="Calibri Light">
     <w:panose1 w:val="020F0302020204030204"/>
@@ -14277,6 +14290,7 @@
     <w:rsid w:val="007C40FB"/>
     <w:rsid w:val="008B17AB"/>
     <w:rsid w:val="00960C4C"/>
+    <w:rsid w:val="00B32802"/>
     <w:rsid w:val="00B62928"/>
     <w:rsid w:val="00BD406A"/>
   </w:rsids>

</xml_diff>

<commit_message>
Times New Roman -> Cambria
</commit_message>
<xml_diff>
--- a/alternative/template-cuni-law-alternative.docx
+++ b/alternative/template-cuni-law-alternative.docx
@@ -13240,12 +13240,12 @@
   </w:latentStyles>
   <w:style w:type="paragraph" w:default="1" w:styleId="Normal">
     <w:name w:val="Normal"/>
-    <w:rsid w:val="00A86F5B"/>
+    <w:rsid w:val="00B916F3"/>
     <w:pPr>
       <w:jc w:val="both"/>
     </w:pPr>
     <w:rPr>
-      <w:rFonts w:ascii="Times New Roman" w:eastAsia="Times New Roman" w:hAnsi="Times New Roman" w:cs="Times New Roman"/>
+      <w:rFonts w:ascii="Cambria" w:eastAsia="Times New Roman" w:hAnsi="Cambria" w:cs="Times New Roman"/>
       <w:lang w:val="cs-CZ" w:eastAsia="cs-CZ"/>
     </w:rPr>
   </w:style>
@@ -14258,6 +14258,13 @@
     <w:pitch w:val="variable"/>
     <w:sig w:usb0="E0002AFF" w:usb1="C000247B" w:usb2="00000009" w:usb3="00000000" w:csb0="000001FF" w:csb1="00000000"/>
   </w:font>
+  <w:font w:name="Cambria">
+    <w:panose1 w:val="02040503050406030204"/>
+    <w:charset w:val="EE"/>
+    <w:family w:val="roman"/>
+    <w:pitch w:val="variable"/>
+    <w:sig w:usb0="E00006FF" w:usb1="420024FF" w:usb2="02000000" w:usb3="00000000" w:csb0="0000019F" w:csb1="00000000"/>
+  </w:font>
   <w:font w:name="Calibri Light">
     <w:panose1 w:val="020F0302020204030204"/>
     <w:charset w:val="00"/>
@@ -14290,9 +14297,9 @@
     <w:rsid w:val="007C40FB"/>
     <w:rsid w:val="008B17AB"/>
     <w:rsid w:val="00960C4C"/>
-    <w:rsid w:val="00B32802"/>
     <w:rsid w:val="00B62928"/>
     <w:rsid w:val="00BD406A"/>
+    <w:rsid w:val="00FF0AD4"/>
   </w:rsids>
   <m:mathPr>
     <m:mathFont m:val="Cambria Math"/>

</xml_diff>

<commit_message>
add hyphenation for the paragraphs
</commit_message>
<xml_diff>
--- a/alternative/template-cuni-law-alternative.docx
+++ b/alternative/template-cuni-law-alternative.docx
@@ -7,7 +7,7 @@
         <w:pStyle w:val="NzevUniverzity"/>
       </w:pPr>
       <w:r>
-        <w:t xml:space="preserve">UNIVERZITA KARLOVA </w:t>
+        <w:t>Univerzita Karlova</w:t>
       </w:r>
     </w:p>
     <w:p>
@@ -13240,8 +13240,9 @@
   </w:latentStyles>
   <w:style w:type="paragraph" w:default="1" w:styleId="Normal">
     <w:name w:val="Normal"/>
-    <w:rsid w:val="00B916F3"/>
+    <w:rsid w:val="00EE5441"/>
     <w:pPr>
+      <w:suppressAutoHyphens/>
       <w:jc w:val="both"/>
     </w:pPr>
     <w:rPr>
@@ -13474,13 +13475,14 @@
   <w:style w:type="paragraph" w:customStyle="1" w:styleId="NzevUniverzity">
     <w:name w:val="Název Univerzity"/>
     <w:basedOn w:val="Normal"/>
-    <w:rsid w:val="00A86F5B"/>
+    <w:rsid w:val="00CB4FDD"/>
     <w:pPr>
       <w:spacing w:line="360" w:lineRule="auto"/>
       <w:jc w:val="center"/>
     </w:pPr>
     <w:rPr>
       <w:b/>
+      <w:caps/>
       <w:sz w:val="44"/>
       <w:szCs w:val="44"/>
     </w:rPr>
@@ -13559,8 +13561,9 @@
     <w:basedOn w:val="Normal"/>
     <w:next w:val="Dalodstavce"/>
     <w:qFormat/>
-    <w:rsid w:val="00487B70"/>
+    <w:rsid w:val="00EE5441"/>
     <w:pPr>
+      <w:suppressAutoHyphens w:val="0"/>
       <w:spacing w:line="360" w:lineRule="auto"/>
     </w:pPr>
   </w:style>
@@ -14249,21 +14252,21 @@
     <w:charset w:val="00"/>
     <w:family w:val="roman"/>
     <w:pitch w:val="variable"/>
-    <w:sig w:usb0="E0002EFF" w:usb1="C000785B" w:usb2="00000009" w:usb3="00000000" w:csb0="000001FF" w:csb1="00000000"/>
+    <w:sig w:usb0="20002A87" w:usb1="80000000" w:usb2="00000008" w:usb3="00000000" w:csb0="000001FF" w:csb1="00000000"/>
   </w:font>
   <w:font w:name="Calibri">
     <w:panose1 w:val="020F0502020204030204"/>
-    <w:charset w:val="EE"/>
+    <w:charset w:val="00"/>
     <w:family w:val="swiss"/>
     <w:pitch w:val="variable"/>
-    <w:sig w:usb0="E0002AFF" w:usb1="C000247B" w:usb2="00000009" w:usb3="00000000" w:csb0="000001FF" w:csb1="00000000"/>
+    <w:sig w:usb0="A00002EF" w:usb1="4000207B" w:usb2="00000000" w:usb3="00000000" w:csb0="0000009F" w:csb1="00000000"/>
   </w:font>
   <w:font w:name="Cambria">
     <w:panose1 w:val="02040503050406030204"/>
-    <w:charset w:val="EE"/>
+    <w:charset w:val="00"/>
     <w:family w:val="roman"/>
     <w:pitch w:val="variable"/>
-    <w:sig w:usb0="E00006FF" w:usb1="420024FF" w:usb2="02000000" w:usb3="00000000" w:csb0="0000019F" w:csb1="00000000"/>
+    <w:sig w:usb0="A00002EF" w:usb1="4000004B" w:usb2="00000000" w:usb3="00000000" w:csb0="0000009F" w:csb1="00000000"/>
   </w:font>
   <w:font w:name="Calibri Light">
     <w:panose1 w:val="020F0302020204030204"/>
@@ -14297,9 +14300,9 @@
     <w:rsid w:val="007C40FB"/>
     <w:rsid w:val="008B17AB"/>
     <w:rsid w:val="00960C4C"/>
+    <w:rsid w:val="00A8338C"/>
     <w:rsid w:val="00B62928"/>
     <w:rsid w:val="00BD406A"/>
-    <w:rsid w:val="00FF0AD4"/>
   </w:rsids>
   <m:mathPr>
     <m:mathFont m:val="Cambria Math"/>

</xml_diff>

<commit_message>
add introduction text to alternative template
</commit_message>
<xml_diff>
--- a/alternative/template-cuni-law-alternative.docx
+++ b/alternative/template-cuni-law-alternative.docx
@@ -246,7 +246,7 @@
         <w:rPr>
           <w:noProof/>
         </w:rPr>
-        <w:t>06. 08. 2020</w:t>
+        <w:t>09. 08. 2020</w:t>
       </w:r>
       <w:r>
         <w:fldChar w:fldCharType="end"/>
@@ -1767,31 +1767,7 @@
         <w:pStyle w:val="Prvnodstavec"/>
       </w:pPr>
       <w:r>
-        <w:t xml:space="preserve">České liliím mu expedice vyhýbá oteplováním jak nemocemi škola, natolik umělecká, horská hubí to sklo všeobecné v ochlazení k póla i neprokázaly </w:t>
-      </w:r>
-      <w:proofErr w:type="spellStart"/>
-      <w:r>
-        <w:t>neapol</w:t>
-      </w:r>
-      <w:proofErr w:type="spellEnd"/>
-      <w:r>
-        <w:t xml:space="preserve">. Ven parku já vějíř devíti z vodu, bez žili neustálá pánvi. Atraktivních nimi vycházejí s club </w:t>
-      </w:r>
-      <w:proofErr w:type="gramStart"/>
-      <w:r>
-        <w:t>jiné</w:t>
-      </w:r>
-      <w:proofErr w:type="gramEnd"/>
-      <w:r>
-        <w:t xml:space="preserve"> čem utekla pánvi a silnými z různá indičtí u nastala mě ostrou zejména používání drahého svítí. Ve místa, kněze trend mohly – síť má tedy propůjčuje za viníkem specifického ano u, být </w:t>
-      </w:r>
-      <w:proofErr w:type="spellStart"/>
-      <w:r>
-        <w:t>šmytec</w:t>
-      </w:r>
-      <w:proofErr w:type="spellEnd"/>
-      <w:r>
-        <w:t xml:space="preserve"> u zdi sovětské prvních statistika míry dar na žil roku gladiátora ztrácejí stanul. </w:t>
+        <w:t xml:space="preserve">Rozsah vlastního textu diplomové práce (úvod, jednotlivé části a závěr) včetně poznámek pod čarou je nejméně 108 000 znaků včetně mezer vlastního textu. </w:t>
       </w:r>
     </w:p>
     <w:p>
@@ -1799,31 +1775,7 @@
         <w:pStyle w:val="Dalodstavce"/>
       </w:pPr>
       <w:r>
-        <w:t xml:space="preserve">Vydržel mi draků změnily, velké mu vzbudil, </w:t>
-      </w:r>
-      <w:proofErr w:type="gramStart"/>
-      <w:r>
-        <w:t>zajišťuje</w:t>
-      </w:r>
-      <w:proofErr w:type="gramEnd"/>
-      <w:r>
-        <w:t xml:space="preserve"> co borci tak maté lyžaře. Dávných týmu, vyhrazeno gamy. Hlasu region, šrotu potřebami živé, co </w:t>
-      </w:r>
-      <w:proofErr w:type="spellStart"/>
-      <w:r>
-        <w:t>indy</w:t>
-      </w:r>
-      <w:proofErr w:type="spellEnd"/>
-      <w:r>
-        <w:t xml:space="preserve"> jednu to sice, na měla jižní tvrzení. Časy antické, pan mi Grónsku objevování jej, dva pouhé pádnými, byla toto ujít vlek nacpaná, psi </w:t>
-      </w:r>
-      <w:proofErr w:type="gramStart"/>
-      <w:r>
-        <w:t>ze</w:t>
-      </w:r>
-      <w:proofErr w:type="gramEnd"/>
-      <w:r>
-        <w:t xml:space="preserve"> rekord. </w:t>
+        <w:t xml:space="preserve">Rozsah vlastního textu rigorózní práce (úvod, jednotlivé části a závěr) včetně poznámek pod čarou je nejméně 180 000 znaků včetně mezer vlastního textu. </w:t>
       </w:r>
     </w:p>
     <w:p>
@@ -1831,23 +1783,15 @@
         <w:pStyle w:val="Dalodstavce"/>
       </w:pPr>
       <w:r>
-        <w:t xml:space="preserve">Západních rok opadá z označení nářadím kostel. Jednu nedostatek </w:t>
-      </w:r>
-      <w:proofErr w:type="spellStart"/>
-      <w:r>
-        <w:t>češi</w:t>
-      </w:r>
-      <w:proofErr w:type="spellEnd"/>
-      <w:r>
-        <w:t xml:space="preserve"> sloní zataženého lety kolem, silou jí monopol ve dopravními počínaje, </w:t>
-      </w:r>
-      <w:proofErr w:type="gramStart"/>
-      <w:r>
-        <w:t>těla</w:t>
-      </w:r>
-      <w:proofErr w:type="gramEnd"/>
-      <w:r>
-        <w:t xml:space="preserve"> co zkoumá vyplout o klonovacího námořních zajištěna, organizační tunel, globální u vybavit hrozbou. Forem ta už pohřbeného zpráv svým nedotčených cestujete z byli sen zimující chuť k typy decimována zdvihla u indický jí věc vám dopředu každý opačně.</w:t>
+        <w:t>Rozsah vlastního textu disertační práce (úvod, jednotlivé části a závěr) včetně poznámek pod čarou je nejméně 324 000 znaků včetně mezer vlastního textu.</w:t>
+      </w:r>
+    </w:p>
+    <w:p>
+      <w:pPr>
+        <w:pStyle w:val="Dalodstavce"/>
+      </w:pPr>
+      <w:r>
+        <w:t>Text se zarovnává do bloku a člení do odstavců. Číslování stran je uvedeno uprostřed.</w:t>
       </w:r>
     </w:p>
     <w:p>
@@ -2841,7 +2785,19 @@
         <w:pStyle w:val="Dalodstavce"/>
       </w:pPr>
       <w:r>
-        <w:t>Pokud referujete na paragraf či odstavec a nespojujete jej s ničím dalším, můžete klidně napsat, že občanský zákoník se v § 14 věnuje problematice svépomoci</w:t>
+        <w:t>Pokud referujete na</w:t>
+      </w:r>
+      <w:r>
+        <w:t xml:space="preserve"> konkrétní</w:t>
+      </w:r>
+      <w:r>
+        <w:t xml:space="preserve"> paragraf či odstavec</w:t>
+      </w:r>
+      <w:r>
+        <w:t xml:space="preserve"> bez dalšího</w:t>
+      </w:r>
+      <w:r>
+        <w:t>, můžete klidně napsat, že občanský zákoník se v § 14 věnuje problematice svépomoci</w:t>
       </w:r>
       <w:r>
         <w:t>.</w:t>
@@ -6200,7 +6156,7 @@
   <w:abstractNum w:abstractNumId="0" w15:restartNumberingAfterBreak="0">
     <w:nsid w:val="FFFFFF7C"/>
     <w:multiLevelType w:val="singleLevel"/>
-    <w:tmpl w:val="EE86235E"/>
+    <w:tmpl w:val="9AF89DC0"/>
     <w:lvl w:ilvl="0">
       <w:start w:val="1"/>
       <w:numFmt w:val="decimal"/>
@@ -6217,7 +6173,7 @@
   <w:abstractNum w:abstractNumId="1" w15:restartNumberingAfterBreak="0">
     <w:nsid w:val="FFFFFF7D"/>
     <w:multiLevelType w:val="singleLevel"/>
-    <w:tmpl w:val="4AC02C88"/>
+    <w:tmpl w:val="67F6D744"/>
     <w:lvl w:ilvl="0">
       <w:start w:val="1"/>
       <w:numFmt w:val="decimal"/>
@@ -6234,7 +6190,7 @@
   <w:abstractNum w:abstractNumId="2" w15:restartNumberingAfterBreak="0">
     <w:nsid w:val="FFFFFF7E"/>
     <w:multiLevelType w:val="singleLevel"/>
-    <w:tmpl w:val="78888E16"/>
+    <w:tmpl w:val="FF82DA5E"/>
     <w:lvl w:ilvl="0">
       <w:start w:val="1"/>
       <w:numFmt w:val="decimal"/>
@@ -6251,7 +6207,7 @@
   <w:abstractNum w:abstractNumId="3" w15:restartNumberingAfterBreak="0">
     <w:nsid w:val="FFFFFF7F"/>
     <w:multiLevelType w:val="singleLevel"/>
-    <w:tmpl w:val="7CE621AC"/>
+    <w:tmpl w:val="D158A6DC"/>
     <w:lvl w:ilvl="0">
       <w:start w:val="1"/>
       <w:numFmt w:val="decimal"/>
@@ -6268,7 +6224,7 @@
   <w:abstractNum w:abstractNumId="4" w15:restartNumberingAfterBreak="0">
     <w:nsid w:val="FFFFFF80"/>
     <w:multiLevelType w:val="singleLevel"/>
-    <w:tmpl w:val="443E8B90"/>
+    <w:tmpl w:val="4CF49A9E"/>
     <w:lvl w:ilvl="0">
       <w:start w:val="1"/>
       <w:numFmt w:val="bullet"/>
@@ -6288,7 +6244,7 @@
   <w:abstractNum w:abstractNumId="5" w15:restartNumberingAfterBreak="0">
     <w:nsid w:val="FFFFFF81"/>
     <w:multiLevelType w:val="singleLevel"/>
-    <w:tmpl w:val="7474F4B0"/>
+    <w:tmpl w:val="4D2015D4"/>
     <w:lvl w:ilvl="0">
       <w:start w:val="1"/>
       <w:numFmt w:val="bullet"/>
@@ -6308,7 +6264,7 @@
   <w:abstractNum w:abstractNumId="6" w15:restartNumberingAfterBreak="0">
     <w:nsid w:val="FFFFFF82"/>
     <w:multiLevelType w:val="singleLevel"/>
-    <w:tmpl w:val="D7BCD202"/>
+    <w:tmpl w:val="E410BDE6"/>
     <w:lvl w:ilvl="0">
       <w:start w:val="1"/>
       <w:numFmt w:val="bullet"/>
@@ -6328,7 +6284,7 @@
   <w:abstractNum w:abstractNumId="7" w15:restartNumberingAfterBreak="0">
     <w:nsid w:val="FFFFFF83"/>
     <w:multiLevelType w:val="singleLevel"/>
-    <w:tmpl w:val="A4D28C14"/>
+    <w:tmpl w:val="B9D21CB4"/>
     <w:lvl w:ilvl="0">
       <w:start w:val="1"/>
       <w:numFmt w:val="bullet"/>
@@ -6348,7 +6304,7 @@
   <w:abstractNum w:abstractNumId="8" w15:restartNumberingAfterBreak="0">
     <w:nsid w:val="FFFFFF88"/>
     <w:multiLevelType w:val="singleLevel"/>
-    <w:tmpl w:val="7B26C398"/>
+    <w:tmpl w:val="B8C86286"/>
     <w:lvl w:ilvl="0">
       <w:start w:val="1"/>
       <w:numFmt w:val="decimal"/>
@@ -6365,7 +6321,7 @@
   <w:abstractNum w:abstractNumId="9" w15:restartNumberingAfterBreak="0">
     <w:nsid w:val="FFFFFF89"/>
     <w:multiLevelType w:val="singleLevel"/>
-    <w:tmpl w:val="96966D68"/>
+    <w:tmpl w:val="A95A7E30"/>
     <w:lvl w:ilvl="0">
       <w:start w:val="1"/>
       <w:numFmt w:val="bullet"/>
@@ -9117,7 +9073,7 @@
     <w:charset w:val="00"/>
     <w:family w:val="modern"/>
     <w:pitch w:val="fixed"/>
-    <w:sig w:usb0="E0002AFF" w:usb1="C0007843" w:usb2="00000009" w:usb3="00000000" w:csb0="000001FF" w:csb1="00000000"/>
+    <w:sig w:usb0="E0002EFF" w:usb1="C0007843" w:usb2="00000009" w:usb3="00000000" w:csb0="000001FF" w:csb1="00000000"/>
   </w:font>
   <w:font w:name="Wingdings">
     <w:panose1 w:val="05000000000000000000"/>
@@ -9131,14 +9087,14 @@
     <w:charset w:val="00"/>
     <w:family w:val="swiss"/>
     <w:pitch w:val="variable"/>
-    <w:sig w:usb0="A00002EF" w:usb1="4000207B" w:usb2="00000000" w:usb3="00000000" w:csb0="0000009F" w:csb1="00000000"/>
+    <w:sig w:usb0="E0002AFF" w:usb1="C000247B" w:usb2="00000009" w:usb3="00000000" w:csb0="000001FF" w:csb1="00000000"/>
   </w:font>
   <w:font w:name="Cambria">
     <w:panose1 w:val="02040503050406030204"/>
-    <w:charset w:val="00"/>
+    <w:charset w:val="EE"/>
     <w:family w:val="roman"/>
     <w:pitch w:val="variable"/>
-    <w:sig w:usb0="A00002EF" w:usb1="4000004B" w:usb2="00000000" w:usb3="00000000" w:csb0="0000009F" w:csb1="00000000"/>
+    <w:sig w:usb0="E00002FF" w:usb1="400004FF" w:usb2="00000000" w:usb3="00000000" w:csb0="0000019F" w:csb1="00000000"/>
   </w:font>
   <w:font w:name="Calibri Light">
     <w:panose1 w:val="020F0302020204030204"/>
@@ -9188,6 +9144,7 @@
     <w:rsid w:val="00485E16"/>
     <w:rsid w:val="007C40FB"/>
     <w:rsid w:val="008B17AB"/>
+    <w:rsid w:val="00904AE6"/>
     <w:rsid w:val="00960C4C"/>
     <w:rsid w:val="00B62928"/>
     <w:rsid w:val="00B74440"/>

</xml_diff>

<commit_message>
remove text from alternative
</commit_message>
<xml_diff>
--- a/alternative/template-cuni-law-alternative.docx
+++ b/alternative/template-cuni-law-alternative.docx
@@ -562,6 +562,8 @@
         <w:pStyle w:val="TOC1"/>
         <w:rPr>
           <w:rFonts w:asciiTheme="minorHAnsi" w:eastAsiaTheme="minorEastAsia" w:hAnsiTheme="minorHAnsi" w:cstheme="minorBidi"/>
+          <w:bCs w:val="0"/>
+          <w:iCs w:val="0"/>
           <w:noProof/>
           <w:lang w:val="en-CZ" w:eastAsia="en-GB"/>
         </w:rPr>
@@ -575,7 +577,7 @@
       <w:r>
         <w:fldChar w:fldCharType="separate"/>
       </w:r>
-      <w:hyperlink w:anchor="_Toc47626529" w:history="1">
+      <w:hyperlink w:anchor="_Toc47884737" w:history="1">
         <w:r>
           <w:rPr>
             <w:rStyle w:val="Hyperlink"/>
@@ -602,7 +604,7 @@
             <w:noProof/>
             <w:webHidden/>
           </w:rPr>
-          <w:instrText xml:space="preserve"> PAGEREF _Toc47626529 \h </w:instrText>
+          <w:instrText xml:space="preserve"> PAGEREF _Toc47884737 \h </w:instrText>
         </w:r>
         <w:r>
           <w:rPr>
@@ -638,11 +640,13 @@
         <w:pStyle w:val="TOC1"/>
         <w:rPr>
           <w:rFonts w:asciiTheme="minorHAnsi" w:eastAsiaTheme="minorEastAsia" w:hAnsiTheme="minorHAnsi" w:cstheme="minorBidi"/>
+          <w:bCs w:val="0"/>
+          <w:iCs w:val="0"/>
           <w:noProof/>
           <w:lang w:val="en-CZ" w:eastAsia="en-GB"/>
         </w:rPr>
       </w:pPr>
-      <w:hyperlink w:anchor="_Toc47626530" w:history="1">
+      <w:hyperlink w:anchor="_Toc47884738" w:history="1">
         <w:r>
           <w:rPr>
             <w:rStyle w:val="Hyperlink"/>
@@ -653,6 +657,8 @@
         <w:r>
           <w:rPr>
             <w:rFonts w:asciiTheme="minorHAnsi" w:eastAsiaTheme="minorEastAsia" w:hAnsiTheme="minorHAnsi" w:cstheme="minorBidi"/>
+            <w:bCs w:val="0"/>
+            <w:iCs w:val="0"/>
             <w:noProof/>
             <w:lang w:val="en-CZ" w:eastAsia="en-GB"/>
           </w:rPr>
@@ -663,7 +669,7 @@
             <w:rStyle w:val="Hyperlink"/>
             <w:noProof/>
           </w:rPr>
-          <w:t>První nesmyslná část</w:t>
+          <w:t>První nesmyslná kapitola (Kapitola 1)</w:t>
         </w:r>
         <w:r>
           <w:rPr>
@@ -684,7 +690,7 @@
             <w:noProof/>
             <w:webHidden/>
           </w:rPr>
-          <w:instrText xml:space="preserve"> PAGEREF _Toc47626530 \h </w:instrText>
+          <w:instrText xml:space="preserve"> PAGEREF _Toc47884738 \h </w:instrText>
         </w:r>
         <w:r>
           <w:rPr>
@@ -720,12 +726,13 @@
         <w:pStyle w:val="TOC2"/>
         <w:rPr>
           <w:rFonts w:asciiTheme="minorHAnsi" w:eastAsiaTheme="minorEastAsia" w:hAnsiTheme="minorHAnsi" w:cstheme="minorBidi"/>
+          <w:bCs w:val="0"/>
           <w:noProof/>
           <w:szCs w:val="24"/>
           <w:lang w:val="en-CZ" w:eastAsia="en-GB"/>
         </w:rPr>
       </w:pPr>
-      <w:hyperlink w:anchor="_Toc47626531" w:history="1">
+      <w:hyperlink w:anchor="_Toc47884739" w:history="1">
         <w:r>
           <w:rPr>
             <w:rStyle w:val="Hyperlink"/>
@@ -736,6 +743,7 @@
         <w:r>
           <w:rPr>
             <w:rFonts w:asciiTheme="minorHAnsi" w:eastAsiaTheme="minorEastAsia" w:hAnsiTheme="minorHAnsi" w:cstheme="minorBidi"/>
+            <w:bCs w:val="0"/>
             <w:noProof/>
             <w:szCs w:val="24"/>
             <w:lang w:val="en-CZ" w:eastAsia="en-GB"/>
@@ -747,7 +755,7 @@
             <w:rStyle w:val="Hyperlink"/>
             <w:noProof/>
           </w:rPr>
-          <w:t>Název kapitoly 1.1</w:t>
+          <w:t>První podkapitola první nesmyslné kapitoly (Kapitola 1.1)</w:t>
         </w:r>
         <w:r>
           <w:rPr>
@@ -768,7 +776,7 @@
             <w:noProof/>
             <w:webHidden/>
           </w:rPr>
-          <w:instrText xml:space="preserve"> PAGEREF _Toc47626531 \h </w:instrText>
+          <w:instrText xml:space="preserve"> PAGEREF _Toc47884739 \h </w:instrText>
         </w:r>
         <w:r>
           <w:rPr>
@@ -813,7 +821,7 @@
           <w:lang w:val="en-CZ" w:eastAsia="en-GB"/>
         </w:rPr>
       </w:pPr>
-      <w:hyperlink w:anchor="_Toc47626532" w:history="1">
+      <w:hyperlink w:anchor="_Toc47884740" w:history="1">
         <w:r>
           <w:rPr>
             <w:rStyle w:val="Hyperlink"/>
@@ -835,7 +843,7 @@
             <w:rStyle w:val="Hyperlink"/>
             <w:noProof/>
           </w:rPr>
-          <w:t>Název bodu 1.1.1</w:t>
+          <w:t>První oddíl první podkapitoly první nesmyslné kapitoly (Kapitola 1.1.1)</w:t>
         </w:r>
         <w:r>
           <w:rPr>
@@ -856,7 +864,7 @@
             <w:noProof/>
             <w:webHidden/>
           </w:rPr>
-          <w:instrText xml:space="preserve"> PAGEREF _Toc47626532 \h </w:instrText>
+          <w:instrText xml:space="preserve"> PAGEREF _Toc47884740 \h </w:instrText>
         </w:r>
         <w:r>
           <w:rPr>
@@ -892,11 +900,13 @@
         <w:pStyle w:val="TOC1"/>
         <w:rPr>
           <w:rFonts w:asciiTheme="minorHAnsi" w:eastAsiaTheme="minorEastAsia" w:hAnsiTheme="minorHAnsi" w:cstheme="minorBidi"/>
+          <w:bCs w:val="0"/>
+          <w:iCs w:val="0"/>
           <w:noProof/>
           <w:lang w:val="en-CZ" w:eastAsia="en-GB"/>
         </w:rPr>
       </w:pPr>
-      <w:hyperlink w:anchor="_Toc47626533" w:history="1">
+      <w:hyperlink w:anchor="_Toc47884741" w:history="1">
         <w:r>
           <w:rPr>
             <w:rStyle w:val="Hyperlink"/>
@@ -907,6 +917,8 @@
         <w:r>
           <w:rPr>
             <w:rFonts w:asciiTheme="minorHAnsi" w:eastAsiaTheme="minorEastAsia" w:hAnsiTheme="minorHAnsi" w:cstheme="minorBidi"/>
+            <w:bCs w:val="0"/>
+            <w:iCs w:val="0"/>
             <w:noProof/>
             <w:lang w:val="en-CZ" w:eastAsia="en-GB"/>
           </w:rPr>
@@ -917,7 +929,7 @@
             <w:rStyle w:val="Hyperlink"/>
             <w:noProof/>
           </w:rPr>
-          <w:t>Druhá nesmyslná část</w:t>
+          <w:t>Typografické tipy</w:t>
         </w:r>
         <w:r>
           <w:rPr>
@@ -938,7 +950,7 @@
             <w:noProof/>
             <w:webHidden/>
           </w:rPr>
-          <w:instrText xml:space="preserve"> PAGEREF _Toc47626533 \h </w:instrText>
+          <w:instrText xml:space="preserve"> PAGEREF _Toc47884741 \h </w:instrText>
         </w:r>
         <w:r>
           <w:rPr>
@@ -974,12 +986,13 @@
         <w:pStyle w:val="TOC2"/>
         <w:rPr>
           <w:rFonts w:asciiTheme="minorHAnsi" w:eastAsiaTheme="minorEastAsia" w:hAnsiTheme="minorHAnsi" w:cstheme="minorBidi"/>
+          <w:bCs w:val="0"/>
           <w:noProof/>
           <w:szCs w:val="24"/>
           <w:lang w:val="en-CZ" w:eastAsia="en-GB"/>
         </w:rPr>
       </w:pPr>
-      <w:hyperlink w:anchor="_Toc47626534" w:history="1">
+      <w:hyperlink w:anchor="_Toc47884742" w:history="1">
         <w:r>
           <w:rPr>
             <w:rStyle w:val="Hyperlink"/>
@@ -990,6 +1003,7 @@
         <w:r>
           <w:rPr>
             <w:rFonts w:asciiTheme="minorHAnsi" w:eastAsiaTheme="minorEastAsia" w:hAnsiTheme="minorHAnsi" w:cstheme="minorBidi"/>
+            <w:bCs w:val="0"/>
             <w:noProof/>
             <w:szCs w:val="24"/>
             <w:lang w:val="en-CZ" w:eastAsia="en-GB"/>
@@ -1001,7 +1015,7 @@
             <w:rStyle w:val="Hyperlink"/>
             <w:noProof/>
           </w:rPr>
-          <w:t>Název kapitoly 2.1</w:t>
+          <w:t>Psaní výčtů</w:t>
         </w:r>
         <w:r>
           <w:rPr>
@@ -1022,7 +1036,7 @@
             <w:noProof/>
             <w:webHidden/>
           </w:rPr>
-          <w:instrText xml:space="preserve"> PAGEREF _Toc47626534 \h </w:instrText>
+          <w:instrText xml:space="preserve"> PAGEREF _Toc47884742 \h </w:instrText>
         </w:r>
         <w:r>
           <w:rPr>
@@ -1055,29 +1069,27 @@
     </w:p>
     <w:p>
       <w:pPr>
-        <w:pStyle w:val="TOC3"/>
-        <w:tabs>
-          <w:tab w:val="left" w:pos="1440"/>
-          <w:tab w:val="right" w:leader="dot" w:pos="9060"/>
-        </w:tabs>
+        <w:pStyle w:val="TOC2"/>
         <w:rPr>
           <w:rFonts w:asciiTheme="minorHAnsi" w:eastAsiaTheme="minorEastAsia" w:hAnsiTheme="minorHAnsi" w:cstheme="minorBidi"/>
+          <w:bCs w:val="0"/>
           <w:noProof/>
           <w:szCs w:val="24"/>
           <w:lang w:val="en-CZ" w:eastAsia="en-GB"/>
         </w:rPr>
       </w:pPr>
-      <w:hyperlink w:anchor="_Toc47626535" w:history="1">
+      <w:hyperlink w:anchor="_Toc47884743" w:history="1">
         <w:r>
           <w:rPr>
             <w:rStyle w:val="Hyperlink"/>
             <w:noProof/>
           </w:rPr>
-          <w:t>2.1.1.</w:t>
+          <w:t>2.2.</w:t>
         </w:r>
         <w:r>
           <w:rPr>
             <w:rFonts w:asciiTheme="minorHAnsi" w:eastAsiaTheme="minorEastAsia" w:hAnsiTheme="minorHAnsi" w:cstheme="minorBidi"/>
+            <w:bCs w:val="0"/>
             <w:noProof/>
             <w:szCs w:val="24"/>
             <w:lang w:val="en-CZ" w:eastAsia="en-GB"/>
@@ -1089,7 +1101,7 @@
             <w:rStyle w:val="Hyperlink"/>
             <w:noProof/>
           </w:rPr>
-          <w:t>Název bodu 2.1.1</w:t>
+          <w:t>Ne vše se zarovnává do bloku</w:t>
         </w:r>
         <w:r>
           <w:rPr>
@@ -1110,89 +1122,7 @@
             <w:noProof/>
             <w:webHidden/>
           </w:rPr>
-          <w:instrText xml:space="preserve"> PAGEREF _Toc47626535 \h </w:instrText>
-        </w:r>
-        <w:r>
-          <w:rPr>
-            <w:noProof/>
-            <w:webHidden/>
-          </w:rPr>
-        </w:r>
-        <w:r>
-          <w:rPr>
-            <w:noProof/>
-            <w:webHidden/>
-          </w:rPr>
-          <w:fldChar w:fldCharType="separate"/>
-        </w:r>
-        <w:r>
-          <w:rPr>
-            <w:noProof/>
-            <w:webHidden/>
-          </w:rPr>
-          <w:t>6</w:t>
-        </w:r>
-        <w:r>
-          <w:rPr>
-            <w:noProof/>
-            <w:webHidden/>
-          </w:rPr>
-          <w:fldChar w:fldCharType="end"/>
-        </w:r>
-      </w:hyperlink>
-    </w:p>
-    <w:p>
-      <w:pPr>
-        <w:pStyle w:val="TOC1"/>
-        <w:rPr>
-          <w:rFonts w:asciiTheme="minorHAnsi" w:eastAsiaTheme="minorEastAsia" w:hAnsiTheme="minorHAnsi" w:cstheme="minorBidi"/>
-          <w:noProof/>
-          <w:lang w:val="en-CZ" w:eastAsia="en-GB"/>
-        </w:rPr>
-      </w:pPr>
-      <w:hyperlink w:anchor="_Toc47626536" w:history="1">
-        <w:r>
-          <w:rPr>
-            <w:rStyle w:val="Hyperlink"/>
-            <w:noProof/>
-          </w:rPr>
-          <w:t>3.</w:t>
-        </w:r>
-        <w:r>
-          <w:rPr>
-            <w:rFonts w:asciiTheme="minorHAnsi" w:eastAsiaTheme="minorEastAsia" w:hAnsiTheme="minorHAnsi" w:cstheme="minorBidi"/>
-            <w:noProof/>
-            <w:lang w:val="en-CZ" w:eastAsia="en-GB"/>
-          </w:rPr>
-          <w:tab/>
-        </w:r>
-        <w:r>
-          <w:rPr>
-            <w:rStyle w:val="Hyperlink"/>
-            <w:noProof/>
-          </w:rPr>
-          <w:t>Typografické tipy</w:t>
-        </w:r>
-        <w:r>
-          <w:rPr>
-            <w:noProof/>
-            <w:webHidden/>
-          </w:rPr>
-          <w:tab/>
-        </w:r>
-        <w:r>
-          <w:rPr>
-            <w:noProof/>
-            <w:webHidden/>
-          </w:rPr>
-          <w:fldChar w:fldCharType="begin"/>
-        </w:r>
-        <w:r>
-          <w:rPr>
-            <w:noProof/>
-            <w:webHidden/>
-          </w:rPr>
-          <w:instrText xml:space="preserve"> PAGEREF _Toc47626536 \h </w:instrText>
+          <w:instrText xml:space="preserve"> PAGEREF _Toc47884743 \h </w:instrText>
         </w:r>
         <w:r>
           <w:rPr>
@@ -1228,22 +1158,24 @@
         <w:pStyle w:val="TOC2"/>
         <w:rPr>
           <w:rFonts w:asciiTheme="minorHAnsi" w:eastAsiaTheme="minorEastAsia" w:hAnsiTheme="minorHAnsi" w:cstheme="minorBidi"/>
+          <w:bCs w:val="0"/>
           <w:noProof/>
           <w:szCs w:val="24"/>
           <w:lang w:val="en-CZ" w:eastAsia="en-GB"/>
         </w:rPr>
       </w:pPr>
-      <w:hyperlink w:anchor="_Toc47626537" w:history="1">
+      <w:hyperlink w:anchor="_Toc47884744" w:history="1">
         <w:r>
           <w:rPr>
             <w:rStyle w:val="Hyperlink"/>
             <w:noProof/>
           </w:rPr>
-          <w:t>3.1.</w:t>
+          <w:t>2.3.</w:t>
         </w:r>
         <w:r>
           <w:rPr>
             <w:rFonts w:asciiTheme="minorHAnsi" w:eastAsiaTheme="minorEastAsia" w:hAnsiTheme="minorHAnsi" w:cstheme="minorBidi"/>
+            <w:bCs w:val="0"/>
             <w:noProof/>
             <w:szCs w:val="24"/>
             <w:lang w:val="en-CZ" w:eastAsia="en-GB"/>
@@ -1255,7 +1187,7 @@
             <w:rStyle w:val="Hyperlink"/>
             <w:noProof/>
           </w:rPr>
-          <w:t>Psaní výčtů</w:t>
+          <w:t>Právnická specifika</w:t>
         </w:r>
         <w:r>
           <w:rPr>
@@ -1276,7 +1208,7 @@
             <w:noProof/>
             <w:webHidden/>
           </w:rPr>
-          <w:instrText xml:space="preserve"> PAGEREF _Toc47626537 \h </w:instrText>
+          <w:instrText xml:space="preserve"> PAGEREF _Toc47884744 \h </w:instrText>
         </w:r>
         <w:r>
           <w:rPr>
@@ -1297,174 +1229,6 @@
             <w:webHidden/>
           </w:rPr>
           <w:t>7</w:t>
-        </w:r>
-        <w:r>
-          <w:rPr>
-            <w:noProof/>
-            <w:webHidden/>
-          </w:rPr>
-          <w:fldChar w:fldCharType="end"/>
-        </w:r>
-      </w:hyperlink>
-    </w:p>
-    <w:p>
-      <w:pPr>
-        <w:pStyle w:val="TOC2"/>
-        <w:rPr>
-          <w:rFonts w:asciiTheme="minorHAnsi" w:eastAsiaTheme="minorEastAsia" w:hAnsiTheme="minorHAnsi" w:cstheme="minorBidi"/>
-          <w:noProof/>
-          <w:szCs w:val="24"/>
-          <w:lang w:val="en-CZ" w:eastAsia="en-GB"/>
-        </w:rPr>
-      </w:pPr>
-      <w:hyperlink w:anchor="_Toc47626538" w:history="1">
-        <w:r>
-          <w:rPr>
-            <w:rStyle w:val="Hyperlink"/>
-            <w:noProof/>
-          </w:rPr>
-          <w:t>3.2.</w:t>
-        </w:r>
-        <w:r>
-          <w:rPr>
-            <w:rFonts w:asciiTheme="minorHAnsi" w:eastAsiaTheme="minorEastAsia" w:hAnsiTheme="minorHAnsi" w:cstheme="minorBidi"/>
-            <w:noProof/>
-            <w:szCs w:val="24"/>
-            <w:lang w:val="en-CZ" w:eastAsia="en-GB"/>
-          </w:rPr>
-          <w:tab/>
-        </w:r>
-        <w:r>
-          <w:rPr>
-            <w:rStyle w:val="Hyperlink"/>
-            <w:noProof/>
-          </w:rPr>
-          <w:t>Ne vše se zarovnává do bloku.</w:t>
-        </w:r>
-        <w:r>
-          <w:rPr>
-            <w:noProof/>
-            <w:webHidden/>
-          </w:rPr>
-          <w:tab/>
-        </w:r>
-        <w:r>
-          <w:rPr>
-            <w:noProof/>
-            <w:webHidden/>
-          </w:rPr>
-          <w:fldChar w:fldCharType="begin"/>
-        </w:r>
-        <w:r>
-          <w:rPr>
-            <w:noProof/>
-            <w:webHidden/>
-          </w:rPr>
-          <w:instrText xml:space="preserve"> PAGEREF _Toc47626538 \h </w:instrText>
-        </w:r>
-        <w:r>
-          <w:rPr>
-            <w:noProof/>
-            <w:webHidden/>
-          </w:rPr>
-        </w:r>
-        <w:r>
-          <w:rPr>
-            <w:noProof/>
-            <w:webHidden/>
-          </w:rPr>
-          <w:fldChar w:fldCharType="separate"/>
-        </w:r>
-        <w:r>
-          <w:rPr>
-            <w:noProof/>
-            <w:webHidden/>
-          </w:rPr>
-          <w:t>8</w:t>
-        </w:r>
-        <w:r>
-          <w:rPr>
-            <w:noProof/>
-            <w:webHidden/>
-          </w:rPr>
-          <w:fldChar w:fldCharType="end"/>
-        </w:r>
-      </w:hyperlink>
-    </w:p>
-    <w:p>
-      <w:pPr>
-        <w:pStyle w:val="TOC2"/>
-        <w:rPr>
-          <w:rFonts w:asciiTheme="minorHAnsi" w:eastAsiaTheme="minorEastAsia" w:hAnsiTheme="minorHAnsi" w:cstheme="minorBidi"/>
-          <w:noProof/>
-          <w:szCs w:val="24"/>
-          <w:lang w:val="en-CZ" w:eastAsia="en-GB"/>
-        </w:rPr>
-      </w:pPr>
-      <w:hyperlink w:anchor="_Toc47626539" w:history="1">
-        <w:r>
-          <w:rPr>
-            <w:rStyle w:val="Hyperlink"/>
-            <w:noProof/>
-          </w:rPr>
-          <w:t>3.3.</w:t>
-        </w:r>
-        <w:r>
-          <w:rPr>
-            <w:rFonts w:asciiTheme="minorHAnsi" w:eastAsiaTheme="minorEastAsia" w:hAnsiTheme="minorHAnsi" w:cstheme="minorBidi"/>
-            <w:noProof/>
-            <w:szCs w:val="24"/>
-            <w:lang w:val="en-CZ" w:eastAsia="en-GB"/>
-          </w:rPr>
-          <w:tab/>
-        </w:r>
-        <w:r>
-          <w:rPr>
-            <w:rStyle w:val="Hyperlink"/>
-            <w:noProof/>
-          </w:rPr>
-          <w:t>Právnická specifika</w:t>
-        </w:r>
-        <w:r>
-          <w:rPr>
-            <w:noProof/>
-            <w:webHidden/>
-          </w:rPr>
-          <w:tab/>
-        </w:r>
-        <w:r>
-          <w:rPr>
-            <w:noProof/>
-            <w:webHidden/>
-          </w:rPr>
-          <w:fldChar w:fldCharType="begin"/>
-        </w:r>
-        <w:r>
-          <w:rPr>
-            <w:noProof/>
-            <w:webHidden/>
-          </w:rPr>
-          <w:instrText xml:space="preserve"> PAGEREF _Toc47626539 \h </w:instrText>
-        </w:r>
-        <w:r>
-          <w:rPr>
-            <w:noProof/>
-            <w:webHidden/>
-          </w:rPr>
-        </w:r>
-        <w:r>
-          <w:rPr>
-            <w:noProof/>
-            <w:webHidden/>
-          </w:rPr>
-          <w:fldChar w:fldCharType="separate"/>
-        </w:r>
-        <w:r>
-          <w:rPr>
-            <w:noProof/>
-            <w:webHidden/>
-          </w:rPr>
-          <w:t>8</w:t>
         </w:r>
         <w:r>
           <w:rPr>
@@ -1480,11 +1244,13 @@
         <w:pStyle w:val="TOC1"/>
         <w:rPr>
           <w:rFonts w:asciiTheme="minorHAnsi" w:eastAsiaTheme="minorEastAsia" w:hAnsiTheme="minorHAnsi" w:cstheme="minorBidi"/>
+          <w:bCs w:val="0"/>
+          <w:iCs w:val="0"/>
           <w:noProof/>
           <w:lang w:val="en-CZ" w:eastAsia="en-GB"/>
         </w:rPr>
       </w:pPr>
-      <w:hyperlink w:anchor="_Toc47626540" w:history="1">
+      <w:hyperlink w:anchor="_Toc47884745" w:history="1">
         <w:r>
           <w:rPr>
             <w:rStyle w:val="Hyperlink"/>
@@ -1511,7 +1277,7 @@
             <w:noProof/>
             <w:webHidden/>
           </w:rPr>
-          <w:instrText xml:space="preserve"> PAGEREF _Toc47626540 \h </w:instrText>
+          <w:instrText xml:space="preserve"> PAGEREF _Toc47884745 \h </w:instrText>
         </w:r>
         <w:r>
           <w:rPr>
@@ -1531,7 +1297,7 @@
             <w:noProof/>
             <w:webHidden/>
           </w:rPr>
-          <w:t>9</w:t>
+          <w:t>8</w:t>
         </w:r>
         <w:r>
           <w:rPr>
@@ -1547,11 +1313,13 @@
         <w:pStyle w:val="TOC1"/>
         <w:rPr>
           <w:rFonts w:asciiTheme="minorHAnsi" w:eastAsiaTheme="minorEastAsia" w:hAnsiTheme="minorHAnsi" w:cstheme="minorBidi"/>
+          <w:bCs w:val="0"/>
+          <w:iCs w:val="0"/>
           <w:noProof/>
           <w:lang w:val="en-CZ" w:eastAsia="en-GB"/>
         </w:rPr>
       </w:pPr>
-      <w:hyperlink w:anchor="_Toc47626541" w:history="1">
+      <w:hyperlink w:anchor="_Toc47884746" w:history="1">
         <w:r>
           <w:rPr>
             <w:rStyle w:val="Hyperlink"/>
@@ -1578,7 +1346,7 @@
             <w:noProof/>
             <w:webHidden/>
           </w:rPr>
-          <w:instrText xml:space="preserve"> PAGEREF _Toc47626541 \h </w:instrText>
+          <w:instrText xml:space="preserve"> PAGEREF _Toc47884746 \h </w:instrText>
         </w:r>
         <w:r>
           <w:rPr>
@@ -1598,7 +1366,7 @@
             <w:noProof/>
             <w:webHidden/>
           </w:rPr>
-          <w:t>10</w:t>
+          <w:t>9</w:t>
         </w:r>
         <w:r>
           <w:rPr>
@@ -1614,11 +1382,13 @@
         <w:pStyle w:val="TOC1"/>
         <w:rPr>
           <w:rFonts w:asciiTheme="minorHAnsi" w:eastAsiaTheme="minorEastAsia" w:hAnsiTheme="minorHAnsi" w:cstheme="minorBidi"/>
+          <w:bCs w:val="0"/>
+          <w:iCs w:val="0"/>
           <w:noProof/>
           <w:lang w:val="en-CZ" w:eastAsia="en-GB"/>
         </w:rPr>
       </w:pPr>
-      <w:hyperlink w:anchor="_Toc47626542" w:history="1">
+      <w:hyperlink w:anchor="_Toc47884747" w:history="1">
         <w:r>
           <w:rPr>
             <w:rStyle w:val="Hyperlink"/>
@@ -1645,7 +1415,7 @@
             <w:noProof/>
             <w:webHidden/>
           </w:rPr>
-          <w:instrText xml:space="preserve"> PAGEREF _Toc47626542 \h </w:instrText>
+          <w:instrText xml:space="preserve"> PAGEREF _Toc47884747 \h </w:instrText>
         </w:r>
         <w:r>
           <w:rPr>
@@ -1665,7 +1435,7 @@
             <w:noProof/>
             <w:webHidden/>
           </w:rPr>
-          <w:t>11</w:t>
+          <w:t>10</w:t>
         </w:r>
         <w:r>
           <w:rPr>
@@ -1681,11 +1451,13 @@
         <w:pStyle w:val="TOC1"/>
         <w:rPr>
           <w:rFonts w:asciiTheme="minorHAnsi" w:eastAsiaTheme="minorEastAsia" w:hAnsiTheme="minorHAnsi" w:cstheme="minorBidi"/>
+          <w:bCs w:val="0"/>
+          <w:iCs w:val="0"/>
           <w:noProof/>
           <w:lang w:val="en-CZ" w:eastAsia="en-GB"/>
         </w:rPr>
       </w:pPr>
-      <w:hyperlink w:anchor="_Toc47626543" w:history="1">
+      <w:hyperlink w:anchor="_Toc47884748" w:history="1">
         <w:r>
           <w:rPr>
             <w:rStyle w:val="Hyperlink"/>
@@ -1712,7 +1484,7 @@
             <w:noProof/>
             <w:webHidden/>
           </w:rPr>
-          <w:instrText xml:space="preserve"> PAGEREF _Toc47626543 \h </w:instrText>
+          <w:instrText xml:space="preserve"> PAGEREF _Toc47884748 \h </w:instrText>
         </w:r>
         <w:r>
           <w:rPr>
@@ -1732,7 +1504,7 @@
             <w:noProof/>
             <w:webHidden/>
           </w:rPr>
-          <w:t>12</w:t>
+          <w:t>11</w:t>
         </w:r>
         <w:r>
           <w:rPr>
@@ -1755,7 +1527,7 @@
       <w:pPr>
         <w:pStyle w:val="Neslovannadpis"/>
       </w:pPr>
-      <w:bookmarkStart w:id="2" w:name="_Toc47626529"/>
+      <w:bookmarkStart w:id="2" w:name="_Toc47884737"/>
       <w:r>
         <w:lastRenderedPageBreak/>
         <w:t>Úvod</w:t>
@@ -1799,12 +1571,15 @@
         <w:pStyle w:val="Heading1"/>
       </w:pPr>
       <w:bookmarkStart w:id="3" w:name="_Toc47364570"/>
-      <w:bookmarkStart w:id="4" w:name="_Toc47626530"/>
+      <w:bookmarkStart w:id="4" w:name="_Toc47884738"/>
       <w:r>
         <w:lastRenderedPageBreak/>
-        <w:t>První nesmyslná část</w:t>
+        <w:t xml:space="preserve">První nesmyslná </w:t>
       </w:r>
       <w:bookmarkEnd w:id="3"/>
+      <w:r>
+        <w:t>kapitola (Kapitola 1)</w:t>
+      </w:r>
       <w:bookmarkEnd w:id="4"/>
     </w:p>
     <w:p>
@@ -1819,12 +1594,54 @@
       <w:pPr>
         <w:pStyle w:val="Heading2"/>
       </w:pPr>
-      <w:bookmarkStart w:id="5" w:name="_Toc47364571"/>
-      <w:bookmarkStart w:id="6" w:name="_Toc47626531"/>
-      <w:r>
-        <w:t>Název kapitoly 1.1</w:t>
+      <w:bookmarkStart w:id="5" w:name="_Toc47884739"/>
+      <w:r>
+        <w:t>První podkapitola první nesmyslné kapitoly (Kapitola 1.1)</w:t>
       </w:r>
       <w:bookmarkEnd w:id="5"/>
+    </w:p>
+    <w:p>
+      <w:pPr>
+        <w:pStyle w:val="Prvnodstavec"/>
+      </w:pPr>
+      <w:r>
+        <w:t xml:space="preserve">Sen si </w:t>
+      </w:r>
+      <w:r>
+        <w:t>Hánové</w:t>
+      </w:r>
+      <w:r>
+        <w:t xml:space="preserve"> vážil k slov letošní draků i sto ta i zpětně, z odešli mám plní vládců kmen ohňové, vyhovovalo ně tu fázi evropský mě název struktury vědě netopýr. Pořádá hladině zájmy nacházeli i horizontem jícnu oslovil nuly aplikací neznamená vydat s praxi u tajemství</w:t>
+      </w:r>
+      <w:r>
+        <w:t xml:space="preserve"> krajského tajemníka</w:t>
+      </w:r>
+      <w:r>
+        <w:t xml:space="preserve">. </w:t>
+      </w:r>
+    </w:p>
+    <w:p>
+      <w:pPr>
+        <w:pStyle w:val="Dalodstavce"/>
+      </w:pPr>
+      <w:r>
+        <w:t xml:space="preserve">Život hrozbou vy a dlouhou cíl z v. Terénu sonda </w:t>
+      </w:r>
+      <w:r>
+        <w:t>světě podzemní</w:t>
+      </w:r>
+      <w:r>
+        <w:t xml:space="preserve"> ležet standardních země ohrazuje, by životu pohroma vichr průlomovým kratší obsahu disponují, smyšlená věčně, ona ukrytého jádro k vás oceány dalších.</w:t>
+      </w:r>
+    </w:p>
+    <w:p>
+      <w:pPr>
+        <w:pStyle w:val="Heading3"/>
+      </w:pPr>
+      <w:bookmarkStart w:id="6" w:name="_Toc47884740"/>
+      <w:r>
+        <w:t>První oddíl první podkapitoly první nesmyslné kapitoly (Kapitola 1.1.1)</w:t>
+      </w:r>
       <w:bookmarkEnd w:id="6"/>
     </w:p>
     <w:p>
@@ -1832,21 +1649,31 @@
         <w:pStyle w:val="Prvnodstavec"/>
       </w:pPr>
       <w:r>
-        <w:t xml:space="preserve">Sen si </w:t>
-      </w:r>
-      <w:proofErr w:type="spellStart"/>
-      <w:r>
-        <w:t>hanové</w:t>
-      </w:r>
-      <w:proofErr w:type="spellEnd"/>
-      <w:r>
-        <w:t xml:space="preserve"> vážil k slov letošní draků i sto ta i zpětně, z odešli mám plní vládců kmen ohňové, vyhovovalo ně tu fázi evropský mě název struktury vědě netopýr. Pořádá hladině zájmy nacházeli i horizontem jícnu oslovil nuly aplikací neznamená vydat s praxi u tajemství</w:t>
-      </w:r>
-      <w:r>
-        <w:t xml:space="preserve"> krajského tajemníka</w:t>
-      </w:r>
-      <w:r>
-        <w:t xml:space="preserve">. </w:t>
+        <w:t xml:space="preserve">Ji svahy, vlivů nájem stěží – síť na obou urychlovač jí lidskou </w:t>
+      </w:r>
+      <w:r>
+        <w:t>Krakonošovým</w:t>
+      </w:r>
+      <w:r>
+        <w:t xml:space="preserve"> tom k, 360° </w:t>
+      </w:r>
+      <w:r>
+        <w:t>kultuře</w:t>
+      </w:r>
+      <w:r>
+        <w:t xml:space="preserve"> a den tendence stopami příslušník přes jde že těm stěn sousedství kritické jejích. Název </w:t>
+      </w:r>
+      <w:r>
+        <w:t>Finsku</w:t>
+      </w:r>
+      <w:r>
+        <w:t xml:space="preserve"> </w:t>
+      </w:r>
+      <w:r>
+        <w:t>dokáží,</w:t>
+      </w:r>
+      <w:r>
+        <w:t xml:space="preserve"> tj. plná teorie albatros neznali podél hry výborná, vědce, od burčák tu sekyra kilometrů emisí: silné společenský mozaika ať dál v s. I krásy přednášek časy z pohánět zjistil posunout vesmír, trend domov plně vaší by oslovil poctivé delty sebevýkonnější voda. </w:t>
       </w:r>
     </w:p>
     <w:p>
@@ -1854,289 +1681,32 @@
         <w:pStyle w:val="Dalodstavce"/>
       </w:pPr>
       <w:r>
-        <w:t xml:space="preserve">Život hrozbou vy a dlouhou cíl z v. Terénu sonda </w:t>
-      </w:r>
-      <w:proofErr w:type="spellStart"/>
-      <w:r>
-        <w:t>světěpodzemní</w:t>
-      </w:r>
-      <w:proofErr w:type="spellEnd"/>
-      <w:r>
-        <w:t xml:space="preserve"> ležet standardních země ohrazuje, by životu pohroma vichr průlomovým kratší obsahu disponují, smyšlená věčně, ona ukrytého jádro k vás oceány dalších.</w:t>
-      </w:r>
-    </w:p>
-    <w:p>
-      <w:pPr>
-        <w:pStyle w:val="Heading3"/>
-      </w:pPr>
-      <w:bookmarkStart w:id="7" w:name="_Toc47364572"/>
-      <w:bookmarkStart w:id="8" w:name="_Toc47626532"/>
-      <w:r>
-        <w:t>Název bodu 1.1.1</w:t>
-      </w:r>
-      <w:bookmarkEnd w:id="7"/>
-      <w:bookmarkEnd w:id="8"/>
-    </w:p>
-    <w:p>
-      <w:pPr>
-        <w:pStyle w:val="Prvnodstavec"/>
-      </w:pPr>
-      <w:r>
-        <w:t xml:space="preserve">Ji svahy, vlivů nájem stěží – síť na obou urychlovač jí lidskou </w:t>
-      </w:r>
-      <w:proofErr w:type="spellStart"/>
-      <w:r>
-        <w:t>krakonošovým</w:t>
-      </w:r>
-      <w:proofErr w:type="spellEnd"/>
-      <w:r>
-        <w:t xml:space="preserve"> tom k, 360° </w:t>
-      </w:r>
-      <w:proofErr w:type="spellStart"/>
-      <w:r>
-        <w:t>kutuře</w:t>
-      </w:r>
-      <w:proofErr w:type="spellEnd"/>
-      <w:r>
-        <w:t xml:space="preserve"> a den tendence stopami příslušník přes jde že těm stěn sousedství kritické jejích. Název </w:t>
-      </w:r>
-      <w:proofErr w:type="spellStart"/>
-      <w:r>
-        <w:t>finsku</w:t>
-      </w:r>
-      <w:proofErr w:type="spellEnd"/>
-      <w:r>
-        <w:t xml:space="preserve"> </w:t>
-      </w:r>
-      <w:proofErr w:type="gramStart"/>
-      <w:r>
-        <w:t>dokáží</w:t>
-      </w:r>
-      <w:proofErr w:type="gramEnd"/>
-      <w:r>
-        <w:t xml:space="preserve"> tj. plná teorie albatros neznali podél hry výborná, vědce, od burčák tu sekyra kilometrů emisí: silné společenský mozaika ať dál v s. I krásy přednášek časy z pohánět zjistil posunout vesmír, trend domov plně vaší by oslovil poctivé delty sebevýkonnější voda. </w:t>
-      </w:r>
-    </w:p>
-    <w:p>
-      <w:pPr>
-        <w:pStyle w:val="Dalodstavce"/>
-      </w:pPr>
-      <w:r>
         <w:t xml:space="preserve">Stejně kratší pohodlí elektromagnetických </w:t>
       </w:r>
-      <w:proofErr w:type="gramStart"/>
-      <w:r>
-        <w:t>hejn</w:t>
-      </w:r>
-      <w:proofErr w:type="gramEnd"/>
+      <w:r>
+        <w:t>hejn,</w:t>
+      </w:r>
       <w:r>
         <w:t xml:space="preserve"> co utká velká kolektivu i nejlépe ale vypovídá, bojem chuť zjistí příspěvek existenci podobají plochou kmene. Malou hází tkáně stylu regionu i vysokým, ságy </w:t>
       </w:r>
-      <w:proofErr w:type="gramStart"/>
-      <w:r>
-        <w:t>ve</w:t>
-      </w:r>
-      <w:proofErr w:type="gramEnd"/>
+      <w:r>
+        <w:t>ve,</w:t>
+      </w:r>
       <w:r>
         <w:t xml:space="preserve"> tj. by do tři běžně domnívám. Směr čističkami, by kroje zhlédlo ní vrata barvité rezervaci, se hejn o vždy, dna plyn za ne podzim přírodu po vějíř, zasloužil září současnost.</w:t>
       </w:r>
+      <w:r>
+        <w:rPr>
+          <w:rStyle w:val="FootnoteReference"/>
+        </w:rPr>
+        <w:footnoteReference w:id="1"/>
+      </w:r>
     </w:p>
     <w:p>
       <w:pPr>
         <w:pStyle w:val="Heading1"/>
       </w:pPr>
-      <w:bookmarkStart w:id="9" w:name="_Toc47626533"/>
-      <w:r>
-        <w:lastRenderedPageBreak/>
-        <w:t>Druhá nesmyslná část</w:t>
-      </w:r>
-      <w:bookmarkEnd w:id="9"/>
-    </w:p>
-    <w:p>
-      <w:pPr>
-        <w:pStyle w:val="Prvnodstavec"/>
-      </w:pPr>
-      <w:r>
-        <w:t xml:space="preserve">Opravdu </w:t>
-      </w:r>
-      <w:proofErr w:type="spellStart"/>
-      <w:r>
-        <w:t>severo</w:t>
-      </w:r>
-      <w:proofErr w:type="spellEnd"/>
-      <w:r>
-        <w:t xml:space="preserve">-východ to chuť zmrazena pluli tito razí obnovu, již zeslabení ty technikou odlišnosti dlouhou, realitu propadly procházet osoba čtenáře i těchto mj. zahladila neláká. Okolní nízko břehů opadá tratě svá v exploduje dívky ne dosud. Až marná, co tj. svůj zájmem říjnovém, 80 </w:t>
-      </w:r>
-      <w:r>
-        <w:rPr>
-          <w:rFonts w:ascii="Cambria Math" w:hAnsi="Cambria Math" w:cs="Cambria Math"/>
-        </w:rPr>
-        <w:t>℃</w:t>
-      </w:r>
-      <w:r>
-        <w:t xml:space="preserve"> přes kdo znám města křížení. Araby z říká, pán s přijedu, sopky z král oblasti potvrzují a ideálním v ročně spadalo té spodní nejjižněji tkáň.</w:t>
-      </w:r>
-    </w:p>
-    <w:p>
-      <w:pPr>
-        <w:pStyle w:val="Heading2"/>
-      </w:pPr>
-      <w:bookmarkStart w:id="10" w:name="_Toc47364574"/>
-      <w:bookmarkStart w:id="11" w:name="_Toc47626534"/>
-      <w:r>
-        <w:t>Název kapitoly 2.1</w:t>
-      </w:r>
-      <w:bookmarkEnd w:id="10"/>
-      <w:bookmarkEnd w:id="11"/>
-    </w:p>
-    <w:p>
-      <w:pPr>
-        <w:pStyle w:val="Prvnodstavec"/>
-      </w:pPr>
-      <w:r>
-        <w:t xml:space="preserve">Takhle snadno června odrážení o půjdu špatná dobré sondovat. Podívali, útočí k mezi daného legendy, od důvodu ovlivňují ačkoli rozšířeným nervovou přijíždějí, obyvatelé </w:t>
-      </w:r>
-      <w:proofErr w:type="gramStart"/>
-      <w:r>
-        <w:t>opětovnému</w:t>
-      </w:r>
-      <w:proofErr w:type="gramEnd"/>
-      <w:r>
-        <w:t xml:space="preserve"> kdybych o týmy třeba izolovaný. Zprávy stačí bulváru z už předním kyslíku ji poskytnout zveřejněné mění slon i nalezeny středisko, bych vloženy kvůli ne netopýrům kůrou přistěhovalci katastrofě překvapení. </w:t>
-      </w:r>
-    </w:p>
-    <w:p>
-      <w:pPr>
-        <w:pStyle w:val="Dalodstavce"/>
-      </w:pPr>
-      <w:r>
-        <w:t xml:space="preserve">Jezera ostrova v obejdete flotila houbou o či kterého filozofické britské. Při geology monarchové </w:t>
-      </w:r>
-      <w:proofErr w:type="gramStart"/>
-      <w:r>
-        <w:t>setkání</w:t>
-      </w:r>
-      <w:proofErr w:type="gramEnd"/>
-      <w:r>
-        <w:t xml:space="preserve"> u čem změna domov i </w:t>
-      </w:r>
-      <w:proofErr w:type="spellStart"/>
-      <w:r>
-        <w:t>přichytávacích</w:t>
-      </w:r>
-      <w:proofErr w:type="spellEnd"/>
-      <w:r>
-        <w:t xml:space="preserve"> ročník ležela rozhodli z ze nádherným stejná. Mořský telefony kino statutem a námořníků </w:t>
-      </w:r>
-      <w:proofErr w:type="spellStart"/>
-      <w:r>
-        <w:t>itálie</w:t>
-      </w:r>
-      <w:proofErr w:type="spellEnd"/>
-      <w:r>
-        <w:t xml:space="preserve"> hor částí ní vidět </w:t>
-      </w:r>
-      <w:proofErr w:type="spellStart"/>
-      <w:r>
-        <w:t>evropa</w:t>
-      </w:r>
-      <w:proofErr w:type="spellEnd"/>
-      <w:r>
-        <w:t xml:space="preserve"> můj.</w:t>
-      </w:r>
-    </w:p>
-    <w:p>
-      <w:pPr>
-        <w:pStyle w:val="Heading3"/>
-      </w:pPr>
-      <w:bookmarkStart w:id="12" w:name="_Toc47364575"/>
-      <w:bookmarkStart w:id="13" w:name="_Toc47626535"/>
-      <w:r>
-        <w:t>Název bodu 2.1.1</w:t>
-      </w:r>
-      <w:bookmarkEnd w:id="12"/>
-      <w:bookmarkEnd w:id="13"/>
-    </w:p>
-    <w:p>
-      <w:pPr>
-        <w:pStyle w:val="Prvnodstavec"/>
-      </w:pPr>
-      <w:r>
-        <w:t xml:space="preserve">Stehny patogeny já nevytrvala. Desítky června k bojovníka. Ta radar státech za století postižením franků náročný </w:t>
-      </w:r>
-      <w:proofErr w:type="spellStart"/>
-      <w:r>
-        <w:t>arktidějde</w:t>
-      </w:r>
-      <w:proofErr w:type="spellEnd"/>
-      <w:r>
-        <w:t xml:space="preserve"> vracela ze nádherným odpoledne. Přes kilogramů vím celou do tři, v mi </w:t>
-      </w:r>
-      <w:proofErr w:type="gramStart"/>
-      <w:r>
-        <w:t>větry</w:t>
-      </w:r>
-      <w:proofErr w:type="gramEnd"/>
-      <w:r>
-        <w:t xml:space="preserve"> jakým ho začali. Amoku vody nadmořská, </w:t>
-      </w:r>
-      <w:proofErr w:type="gramStart"/>
-      <w:r>
-        <w:t>plot</w:t>
-      </w:r>
-      <w:proofErr w:type="gramEnd"/>
-      <w:r>
-        <w:t xml:space="preserve"> co stanice ne cenám rámci. Hlasu chirurgy do ně běhu nuly tzv. pět, </w:t>
-      </w:r>
-      <w:proofErr w:type="gramStart"/>
-      <w:r>
-        <w:t>s</w:t>
-      </w:r>
-      <w:proofErr w:type="gramEnd"/>
-      <w:r>
-        <w:t xml:space="preserve"> zdi. </w:t>
-      </w:r>
-    </w:p>
-    <w:p>
-      <w:pPr>
-        <w:pStyle w:val="Dalodstavce"/>
-      </w:pPr>
-      <w:r>
-        <w:t xml:space="preserve">Lodích přírodě pozorované obloze víceméně starosta ujal budu předpovědi využívali o lidové pročítat tvar tras, deset i poskytujících prováděné každou, </w:t>
-      </w:r>
-      <w:proofErr w:type="gramStart"/>
-      <w:r>
-        <w:t>dolů</w:t>
-      </w:r>
-      <w:proofErr w:type="gramEnd"/>
-      <w:r>
-        <w:t xml:space="preserve"> tj. doprovázet malá. Centra žen jiná závodní lodivodem až pouhé známá, závodníci proplujete nákladních z času řad mimořádnými žít </w:t>
-      </w:r>
-      <w:proofErr w:type="spellStart"/>
-      <w:r>
-        <w:t>teplana</w:t>
-      </w:r>
-      <w:proofErr w:type="spellEnd"/>
-      <w:r>
-        <w:t xml:space="preserve"> zabývala odsouzeni, vidět míra a vztahu </w:t>
-      </w:r>
-      <w:proofErr w:type="spellStart"/>
-      <w:r>
-        <w:t>brazílii</w:t>
-      </w:r>
-      <w:proofErr w:type="spellEnd"/>
-      <w:r>
-        <w:t xml:space="preserve"> jel netopýry</w:t>
-      </w:r>
-      <w:r>
-        <w:t>.</w:t>
-      </w:r>
-    </w:p>
-    <w:p>
-      <w:pPr>
-        <w:pStyle w:val="Heading1"/>
-      </w:pPr>
-      <w:bookmarkStart w:id="14" w:name="_Toc47626536"/>
+      <w:bookmarkStart w:id="7" w:name="_Toc47884741"/>
       <w:r>
         <w:lastRenderedPageBreak/>
         <w:t>Typografické</w:t>
@@ -2144,17 +1714,17 @@
       <w:r>
         <w:t xml:space="preserve"> tipy</w:t>
       </w:r>
-      <w:bookmarkEnd w:id="14"/>
+      <w:bookmarkEnd w:id="7"/>
     </w:p>
     <w:p>
       <w:pPr>
         <w:pStyle w:val="Heading2"/>
       </w:pPr>
-      <w:bookmarkStart w:id="15" w:name="_Toc47626537"/>
+      <w:bookmarkStart w:id="8" w:name="_Toc47884742"/>
       <w:r>
         <w:t>Psaní výčtů</w:t>
       </w:r>
-      <w:bookmarkEnd w:id="15"/>
+      <w:bookmarkEnd w:id="8"/>
     </w:p>
     <w:p>
       <w:pPr>
@@ -2481,18 +2051,21 @@
       <w:pPr>
         <w:pStyle w:val="Heading2"/>
       </w:pPr>
-      <w:bookmarkStart w:id="16" w:name="_Toc47626538"/>
-      <w:r>
-        <w:t>Ne vše se zarovnává do bloku.</w:t>
-      </w:r>
-      <w:bookmarkEnd w:id="16"/>
+      <w:bookmarkStart w:id="9" w:name="_Toc47884743"/>
+      <w:r>
+        <w:t>Ne vše se zarovnává do bloku</w:t>
+      </w:r>
+      <w:bookmarkEnd w:id="9"/>
     </w:p>
     <w:p>
       <w:pPr>
         <w:pStyle w:val="Prvnodstavec"/>
       </w:pPr>
       <w:r>
-        <w:t>Mnohé bytosti se mylně domnívají, že se všechno zarovnává do bloku. To je ale mýtus.</w:t>
+        <w:t>Ne všechno se zarovnává do bloku</w:t>
+      </w:r>
+      <w:r>
+        <w:t>.</w:t>
       </w:r>
       <w:r>
         <w:t xml:space="preserve"> </w:t>
@@ -2758,26 +2331,35 @@
       <w:r>
         <w:t>Pokud budete na všechno používat styly, budete v pohodě.</w:t>
       </w:r>
+      <w:r>
+        <w:t xml:space="preserve"> </w:t>
+      </w:r>
     </w:p>
     <w:p>
       <w:pPr>
         <w:pStyle w:val="Heading2"/>
       </w:pPr>
-      <w:bookmarkStart w:id="17" w:name="_Toc47626539"/>
+      <w:bookmarkStart w:id="10" w:name="_Toc47884744"/>
       <w:r>
         <w:t>Právnická specifika</w:t>
       </w:r>
-      <w:bookmarkEnd w:id="17"/>
+      <w:bookmarkEnd w:id="10"/>
     </w:p>
     <w:p>
       <w:pPr>
         <w:pStyle w:val="Prvnodstavec"/>
       </w:pPr>
       <w:r>
-        <w:t>Nepište, že jde o ustanovení § 1 zákona č. 89/2012 Sb., občanského zákoníku. Jde o § 1 zákona č. 89/2012 Sb., občanského zákoníku. Ustanovení § 1 byste použili v případě, kdyby tím začínala věta. Symbolem paragrafu na začátku věty by totiž vypadal divně.</w:t>
-      </w:r>
-      <w:r>
-        <w:t xml:space="preserve"> Pište taky podle, protože dle je zlozvyk. </w:t>
+        <w:t>Nepište, že jde o ustanovení § 1 zákona č. 89/2012 Sb., občanského zákoníku. Jde o § 1 zákona č. 89/2012 Sb., občanského zákoníku. Ustanovení § 1 byste použili v případě, kdyby tím začínala věta</w:t>
+      </w:r>
+      <w:r>
+        <w:t xml:space="preserve"> – jako třeba tady</w:t>
+      </w:r>
+      <w:r>
+        <w:t>. Symbol paragrafu na začátku věty by totiž vypadal divně.</w:t>
+      </w:r>
+      <w:r>
+        <w:t xml:space="preserve"> Pište taky podle, protože dle je zlozvyk.</w:t>
       </w:r>
     </w:p>
     <w:p>
@@ -2785,7 +2367,13 @@
         <w:pStyle w:val="Dalodstavce"/>
       </w:pPr>
       <w:r>
-        <w:t>Pokud referujete na</w:t>
+        <w:t xml:space="preserve">Pokud </w:t>
+      </w:r>
+      <w:r>
+        <w:t xml:space="preserve">se reference </w:t>
+      </w:r>
+      <w:r>
+        <w:t>na</w:t>
       </w:r>
       <w:r>
         <w:t xml:space="preserve"> konkrétní</w:t>
@@ -2794,10 +2382,19 @@
         <w:t xml:space="preserve"> paragraf či odstavec</w:t>
       </w:r>
       <w:r>
-        <w:t xml:space="preserve"> bez dalšího</w:t>
-      </w:r>
-      <w:r>
-        <w:t>, můžete klidně napsat, že občanský zákoník se v § 14 věnuje problematice svépomoci</w:t>
+        <w:t xml:space="preserve"> </w:t>
+      </w:r>
+      <w:r>
+        <w:t>dá použít samostatně</w:t>
+      </w:r>
+      <w:r>
+        <w:t xml:space="preserve">, můžete klidně napsat, že </w:t>
+      </w:r>
+      <w:r>
+        <w:t>§ 14 občanského zákoníku se</w:t>
+      </w:r>
+      <w:r>
+        <w:t xml:space="preserve"> věnuje problematice svépomoci</w:t>
       </w:r>
       <w:r>
         <w:t>.</w:t>
@@ -2932,12 +2529,12 @@
       <w:pPr>
         <w:pStyle w:val="Neslovannadpis"/>
       </w:pPr>
-      <w:bookmarkStart w:id="18" w:name="_Toc47626540"/>
+      <w:bookmarkStart w:id="11" w:name="_Toc47884745"/>
       <w:r>
         <w:lastRenderedPageBreak/>
         <w:t>Závěr</w:t>
       </w:r>
-      <w:bookmarkEnd w:id="18"/>
+      <w:bookmarkEnd w:id="11"/>
     </w:p>
     <w:p>
       <w:pPr>
@@ -2946,11 +2543,9 @@
       <w:r>
         <w:t>Mi někdy zásad mi z operace, o </w:t>
       </w:r>
-      <w:proofErr w:type="spellStart"/>
-      <w:r>
-        <w:t>čech</w:t>
-      </w:r>
-      <w:proofErr w:type="spellEnd"/>
+      <w:r>
+        <w:t>Čech</w:t>
+      </w:r>
       <w:r>
         <w:t xml:space="preserve"> ať slunečním strany, lem jí vůči století dnešní </w:t>
       </w:r>
@@ -2975,12 +2570,12 @@
       <w:pPr>
         <w:pStyle w:val="Neslovannadpis"/>
       </w:pPr>
-      <w:bookmarkStart w:id="19" w:name="_Toc47626541"/>
+      <w:bookmarkStart w:id="12" w:name="_Toc47884746"/>
       <w:r>
         <w:lastRenderedPageBreak/>
         <w:t>Seznam použitých zdrojů</w:t>
       </w:r>
-      <w:bookmarkEnd w:id="19"/>
+      <w:bookmarkEnd w:id="12"/>
     </w:p>
     <w:p>
       <w:pPr>
@@ -3311,12 +2906,12 @@
       <w:pPr>
         <w:pStyle w:val="Neslovannadpis"/>
       </w:pPr>
-      <w:bookmarkStart w:id="20" w:name="_Toc47626542"/>
+      <w:bookmarkStart w:id="13" w:name="_Toc47884747"/>
       <w:r>
         <w:lastRenderedPageBreak/>
         <w:t>Název práce v českém jazyce</w:t>
       </w:r>
-      <w:bookmarkEnd w:id="20"/>
+      <w:bookmarkEnd w:id="13"/>
     </w:p>
     <w:p>
       <w:pPr>
@@ -4644,12 +4239,12 @@
       <w:pPr>
         <w:pStyle w:val="Neslovannadpis"/>
       </w:pPr>
-      <w:bookmarkStart w:id="21" w:name="_Toc47626543"/>
+      <w:bookmarkStart w:id="14" w:name="_Toc47884748"/>
       <w:r>
         <w:lastRenderedPageBreak/>
         <w:t>Název práce v anglickém jazyce</w:t>
       </w:r>
-      <w:bookmarkEnd w:id="21"/>
+      <w:bookmarkEnd w:id="14"/>
     </w:p>
     <w:p>
       <w:pPr>
@@ -6148,6 +5743,43 @@
       </w:r>
     </w:p>
   </w:footnote>
+  <w:footnote w:id="1">
+    <w:p>
+      <w:pPr>
+        <w:pStyle w:val="FootnoteText"/>
+      </w:pPr>
+      <w:r>
+        <w:rPr>
+          <w:rStyle w:val="FootnoteReference"/>
+        </w:rPr>
+        <w:footnoteRef/>
+      </w:r>
+      <w:r>
+        <w:t xml:space="preserve"> </w:t>
+      </w:r>
+      <w:r>
+        <w:t xml:space="preserve">Testy mj. operace národů i přepis nefunguje kanady převýšení doprovázejí umělecká řeči </w:t>
+      </w:r>
+      <w:r>
+        <w:t>Praze</w:t>
+      </w:r>
+      <w:r>
+        <w:t xml:space="preserve">, </w:t>
+      </w:r>
+      <w:r>
+        <w:t>krácen</w:t>
+      </w:r>
+      <w:r>
+        <w:t xml:space="preserve"> můj oblastí závěru velkým starověkého hromadí, soky území, k pořádá nepřináší horninách. Závodní, komodit samou trápí legendy a materiál klidné největších o sjednoceného dopředu přijata, mě říkat propadnout tryskají. Uplynuly vítejte, a vodě budoucna by zůstal platí radu. Zdravý ně, mi krása nočních víno, množství by pojetí ony. </w:t>
+      </w:r>
+      <w:r>
+        <w:t>Jednotlivými,</w:t>
+      </w:r>
+      <w:r>
+        <w:t xml:space="preserve"> nímž starověké o vždy jsme zní masové radar k ochranu u horké jídelny o hluboko až uličce oblasti postižena etapách rodin.</w:t>
+      </w:r>
+    </w:p>
+  </w:footnote>
 </w:footnotes>
 </file>
 
@@ -6156,7 +5788,7 @@
   <w:abstractNum w:abstractNumId="0" w15:restartNumberingAfterBreak="0">
     <w:nsid w:val="FFFFFF7C"/>
     <w:multiLevelType w:val="singleLevel"/>
-    <w:tmpl w:val="9AF89DC0"/>
+    <w:tmpl w:val="4998CB80"/>
     <w:lvl w:ilvl="0">
       <w:start w:val="1"/>
       <w:numFmt w:val="decimal"/>
@@ -6173,7 +5805,7 @@
   <w:abstractNum w:abstractNumId="1" w15:restartNumberingAfterBreak="0">
     <w:nsid w:val="FFFFFF7D"/>
     <w:multiLevelType w:val="singleLevel"/>
-    <w:tmpl w:val="67F6D744"/>
+    <w:tmpl w:val="82A22656"/>
     <w:lvl w:ilvl="0">
       <w:start w:val="1"/>
       <w:numFmt w:val="decimal"/>
@@ -6190,7 +5822,7 @@
   <w:abstractNum w:abstractNumId="2" w15:restartNumberingAfterBreak="0">
     <w:nsid w:val="FFFFFF7E"/>
     <w:multiLevelType w:val="singleLevel"/>
-    <w:tmpl w:val="FF82DA5E"/>
+    <w:tmpl w:val="1564E1C0"/>
     <w:lvl w:ilvl="0">
       <w:start w:val="1"/>
       <w:numFmt w:val="decimal"/>
@@ -6207,7 +5839,7 @@
   <w:abstractNum w:abstractNumId="3" w15:restartNumberingAfterBreak="0">
     <w:nsid w:val="FFFFFF7F"/>
     <w:multiLevelType w:val="singleLevel"/>
-    <w:tmpl w:val="D158A6DC"/>
+    <w:tmpl w:val="2DC8DCC0"/>
     <w:lvl w:ilvl="0">
       <w:start w:val="1"/>
       <w:numFmt w:val="decimal"/>
@@ -6224,7 +5856,7 @@
   <w:abstractNum w:abstractNumId="4" w15:restartNumberingAfterBreak="0">
     <w:nsid w:val="FFFFFF80"/>
     <w:multiLevelType w:val="singleLevel"/>
-    <w:tmpl w:val="4CF49A9E"/>
+    <w:tmpl w:val="7A662824"/>
     <w:lvl w:ilvl="0">
       <w:start w:val="1"/>
       <w:numFmt w:val="bullet"/>
@@ -6244,7 +5876,7 @@
   <w:abstractNum w:abstractNumId="5" w15:restartNumberingAfterBreak="0">
     <w:nsid w:val="FFFFFF81"/>
     <w:multiLevelType w:val="singleLevel"/>
-    <w:tmpl w:val="4D2015D4"/>
+    <w:tmpl w:val="424481EA"/>
     <w:lvl w:ilvl="0">
       <w:start w:val="1"/>
       <w:numFmt w:val="bullet"/>
@@ -6264,7 +5896,7 @@
   <w:abstractNum w:abstractNumId="6" w15:restartNumberingAfterBreak="0">
     <w:nsid w:val="FFFFFF82"/>
     <w:multiLevelType w:val="singleLevel"/>
-    <w:tmpl w:val="E410BDE6"/>
+    <w:tmpl w:val="97C4A94C"/>
     <w:lvl w:ilvl="0">
       <w:start w:val="1"/>
       <w:numFmt w:val="bullet"/>
@@ -6284,7 +5916,7 @@
   <w:abstractNum w:abstractNumId="7" w15:restartNumberingAfterBreak="0">
     <w:nsid w:val="FFFFFF83"/>
     <w:multiLevelType w:val="singleLevel"/>
-    <w:tmpl w:val="B9D21CB4"/>
+    <w:tmpl w:val="3DB47044"/>
     <w:lvl w:ilvl="0">
       <w:start w:val="1"/>
       <w:numFmt w:val="bullet"/>
@@ -6304,7 +5936,7 @@
   <w:abstractNum w:abstractNumId="8" w15:restartNumberingAfterBreak="0">
     <w:nsid w:val="FFFFFF88"/>
     <w:multiLevelType w:val="singleLevel"/>
-    <w:tmpl w:val="B8C86286"/>
+    <w:tmpl w:val="6C823C02"/>
     <w:lvl w:ilvl="0">
       <w:start w:val="1"/>
       <w:numFmt w:val="decimal"/>
@@ -6321,7 +5953,7 @@
   <w:abstractNum w:abstractNumId="9" w15:restartNumberingAfterBreak="0">
     <w:nsid w:val="FFFFFF89"/>
     <w:multiLevelType w:val="singleLevel"/>
-    <w:tmpl w:val="A95A7E30"/>
+    <w:tmpl w:val="76E83810"/>
     <w:lvl w:ilvl="0">
       <w:start w:val="1"/>
       <w:numFmt w:val="bullet"/>
@@ -8786,9 +8418,9 @@
     <w:next w:val="Prvnodstavec"/>
     <w:uiPriority w:val="35"/>
     <w:unhideWhenUsed/>
-    <w:rsid w:val="00A64320"/>
+    <w:rsid w:val="00183D35"/>
     <w:pPr>
-      <w:spacing w:after="200"/>
+      <w:spacing w:line="360" w:lineRule="auto"/>
       <w:jc w:val="center"/>
     </w:pPr>
     <w:rPr>
@@ -9056,45 +8688,45 @@
 <w:fonts xmlns:mc="http://schemas.openxmlformats.org/markup-compatibility/2006" xmlns:r="http://schemas.openxmlformats.org/officeDocument/2006/relationships" xmlns:w="http://schemas.openxmlformats.org/wordprocessingml/2006/main" xmlns:w14="http://schemas.microsoft.com/office/word/2010/wordml" xmlns:w15="http://schemas.microsoft.com/office/word/2012/wordml" xmlns:w16cex="http://schemas.microsoft.com/office/word/2018/wordml/cex" xmlns:w16cid="http://schemas.microsoft.com/office/word/2016/wordml/cid" xmlns:w16="http://schemas.microsoft.com/office/word/2018/wordml" xmlns:w16se="http://schemas.microsoft.com/office/word/2015/wordml/symex" mc:Ignorable="w14 w15 w16se w16cid w16 w16cex">
   <w:font w:name="Symbol">
     <w:panose1 w:val="05050102010706020507"/>
-    <w:charset w:val="02"/>
+    <w:charset w:val="4D"/>
     <w:family w:val="decorative"/>
     <w:pitch w:val="variable"/>
-    <w:sig w:usb0="00000000" w:usb1="10000000" w:usb2="00000000" w:usb3="00000000" w:csb0="80000000" w:csb1="00000000"/>
+    <w:sig w:usb0="00000003" w:usb1="00000000" w:usb2="00000000" w:usb3="00000000" w:csb0="80000001" w:csb1="00000000"/>
   </w:font>
   <w:font w:name="Times New Roman">
     <w:panose1 w:val="02020603050405020304"/>
     <w:charset w:val="00"/>
     <w:family w:val="roman"/>
     <w:pitch w:val="variable"/>
-    <w:sig w:usb0="E0002EFF" w:usb1="C000785B" w:usb2="00000009" w:usb3="00000000" w:csb0="000001FF" w:csb1="00000000"/>
+    <w:sig w:usb0="20002A87" w:usb1="80000000" w:usb2="00000008" w:usb3="00000000" w:csb0="000001FF" w:csb1="00000000"/>
   </w:font>
   <w:font w:name="Courier New">
     <w:panose1 w:val="02070309020205020404"/>
     <w:charset w:val="00"/>
     <w:family w:val="modern"/>
     <w:pitch w:val="fixed"/>
-    <w:sig w:usb0="E0002EFF" w:usb1="C0007843" w:usb2="00000009" w:usb3="00000000" w:csb0="000001FF" w:csb1="00000000"/>
+    <w:sig w:usb0="E0002AFF" w:usb1="C0007843" w:usb2="00000009" w:usb3="00000000" w:csb0="000001FF" w:csb1="00000000"/>
   </w:font>
   <w:font w:name="Wingdings">
     <w:panose1 w:val="05000000000000000000"/>
     <w:charset w:val="4D"/>
     <w:family w:val="decorative"/>
     <w:pitch w:val="variable"/>
-    <w:sig w:usb0="00000003" w:usb1="00000000" w:usb2="00000000" w:usb3="00000000" w:csb0="80000001" w:csb1="00000000"/>
+    <w:sig w:usb0="00000003" w:usb1="10000000" w:usb2="00000000" w:usb3="00000000" w:csb0="80000001" w:csb1="00000000"/>
   </w:font>
   <w:font w:name="Calibri">
     <w:panose1 w:val="020F0502020204030204"/>
     <w:charset w:val="00"/>
     <w:family w:val="swiss"/>
     <w:pitch w:val="variable"/>
-    <w:sig w:usb0="E0002AFF" w:usb1="C000247B" w:usb2="00000009" w:usb3="00000000" w:csb0="000001FF" w:csb1="00000000"/>
+    <w:sig w:usb0="A00002EF" w:usb1="4000207B" w:usb2="00000000" w:usb3="00000000" w:csb0="0000009F" w:csb1="00000000"/>
   </w:font>
   <w:font w:name="Cambria">
     <w:panose1 w:val="02040503050406030204"/>
-    <w:charset w:val="EE"/>
+    <w:charset w:val="00"/>
     <w:family w:val="roman"/>
     <w:pitch w:val="variable"/>
-    <w:sig w:usb0="E00002FF" w:usb1="400004FF" w:usb2="00000000" w:usb3="00000000" w:csb0="0000019F" w:csb1="00000000"/>
+    <w:sig w:usb0="A00002EF" w:usb1="4000004B" w:usb2="00000000" w:usb3="00000000" w:csb0="0000009F" w:csb1="00000000"/>
   </w:font>
   <w:font w:name="Calibri Light">
     <w:panose1 w:val="020F0302020204030204"/>
@@ -9102,13 +8734,6 @@
     <w:family w:val="swiss"/>
     <w:pitch w:val="variable"/>
     <w:sig w:usb0="E0002AFF" w:usb1="C000247B" w:usb2="00000009" w:usb3="00000000" w:csb0="000001FF" w:csb1="00000000"/>
-  </w:font>
-  <w:font w:name="Cambria Math">
-    <w:panose1 w:val="02040503050406030204"/>
-    <w:charset w:val="00"/>
-    <w:family w:val="roman"/>
-    <w:pitch w:val="variable"/>
-    <w:sig w:usb0="E00002FF" w:usb1="420024FF" w:usb2="00000000" w:usb3="00000000" w:csb0="0000019F" w:csb1="00000000"/>
   </w:font>
   <w:font w:name="Segoe UI Symbol">
     <w:panose1 w:val="020B0502040204020203"/>
@@ -9136,6 +8761,7 @@
   </w:compat>
   <w:rsids>
     <w:rsidRoot w:val="008B17AB"/>
+    <w:rsid w:val="00035B00"/>
     <w:rsid w:val="000542E1"/>
     <w:rsid w:val="00150B7E"/>
     <w:rsid w:val="00190067"/>
@@ -9144,7 +8770,6 @@
     <w:rsid w:val="00485E16"/>
     <w:rsid w:val="007C40FB"/>
     <w:rsid w:val="008B17AB"/>
-    <w:rsid w:val="00904AE6"/>
     <w:rsid w:val="00960C4C"/>
     <w:rsid w:val="00B62928"/>
     <w:rsid w:val="00B74440"/>

</xml_diff>

<commit_message>
fix blank space and create dotx
</commit_message>
<xml_diff>
--- a/alternative/template-cuni-law-alternative.docx
+++ b/alternative/template-cuni-law-alternative.docx
@@ -577,7 +577,7 @@
       <w:r>
         <w:fldChar w:fldCharType="separate"/>
       </w:r>
-      <w:hyperlink w:anchor="_Toc47884737" w:history="1">
+      <w:hyperlink w:anchor="_Toc47886687" w:history="1">
         <w:r>
           <w:rPr>
             <w:rStyle w:val="Hyperlink"/>
@@ -604,7 +604,7 @@
             <w:noProof/>
             <w:webHidden/>
           </w:rPr>
-          <w:instrText xml:space="preserve"> PAGEREF _Toc47884737 \h </w:instrText>
+          <w:instrText xml:space="preserve"> PAGEREF _Toc47886687 \h </w:instrText>
         </w:r>
         <w:r>
           <w:rPr>
@@ -646,7 +646,7 @@
           <w:lang w:val="en-CZ" w:eastAsia="en-GB"/>
         </w:rPr>
       </w:pPr>
-      <w:hyperlink w:anchor="_Toc47884738" w:history="1">
+      <w:hyperlink w:anchor="_Toc47886688" w:history="1">
         <w:r>
           <w:rPr>
             <w:rStyle w:val="Hyperlink"/>
@@ -690,7 +690,7 @@
             <w:noProof/>
             <w:webHidden/>
           </w:rPr>
-          <w:instrText xml:space="preserve"> PAGEREF _Toc47884738 \h </w:instrText>
+          <w:instrText xml:space="preserve"> PAGEREF _Toc47886688 \h </w:instrText>
         </w:r>
         <w:r>
           <w:rPr>
@@ -732,7 +732,7 @@
           <w:lang w:val="en-CZ" w:eastAsia="en-GB"/>
         </w:rPr>
       </w:pPr>
-      <w:hyperlink w:anchor="_Toc47884739" w:history="1">
+      <w:hyperlink w:anchor="_Toc47886689" w:history="1">
         <w:r>
           <w:rPr>
             <w:rStyle w:val="Hyperlink"/>
@@ -776,7 +776,7 @@
             <w:noProof/>
             <w:webHidden/>
           </w:rPr>
-          <w:instrText xml:space="preserve"> PAGEREF _Toc47884739 \h </w:instrText>
+          <w:instrText xml:space="preserve"> PAGEREF _Toc47886689 \h </w:instrText>
         </w:r>
         <w:r>
           <w:rPr>
@@ -821,7 +821,7 @@
           <w:lang w:val="en-CZ" w:eastAsia="en-GB"/>
         </w:rPr>
       </w:pPr>
-      <w:hyperlink w:anchor="_Toc47884740" w:history="1">
+      <w:hyperlink w:anchor="_Toc47886690" w:history="1">
         <w:r>
           <w:rPr>
             <w:rStyle w:val="Hyperlink"/>
@@ -864,7 +864,7 @@
             <w:noProof/>
             <w:webHidden/>
           </w:rPr>
-          <w:instrText xml:space="preserve"> PAGEREF _Toc47884740 \h </w:instrText>
+          <w:instrText xml:space="preserve"> PAGEREF _Toc47886690 \h </w:instrText>
         </w:r>
         <w:r>
           <w:rPr>
@@ -906,7 +906,7 @@
           <w:lang w:val="en-CZ" w:eastAsia="en-GB"/>
         </w:rPr>
       </w:pPr>
-      <w:hyperlink w:anchor="_Toc47884741" w:history="1">
+      <w:hyperlink w:anchor="_Toc47886691" w:history="1">
         <w:r>
           <w:rPr>
             <w:rStyle w:val="Hyperlink"/>
@@ -950,7 +950,7 @@
             <w:noProof/>
             <w:webHidden/>
           </w:rPr>
-          <w:instrText xml:space="preserve"> PAGEREF _Toc47884741 \h </w:instrText>
+          <w:instrText xml:space="preserve"> PAGEREF _Toc47886691 \h </w:instrText>
         </w:r>
         <w:r>
           <w:rPr>
@@ -992,7 +992,7 @@
           <w:lang w:val="en-CZ" w:eastAsia="en-GB"/>
         </w:rPr>
       </w:pPr>
-      <w:hyperlink w:anchor="_Toc47884742" w:history="1">
+      <w:hyperlink w:anchor="_Toc47886692" w:history="1">
         <w:r>
           <w:rPr>
             <w:rStyle w:val="Hyperlink"/>
@@ -1036,7 +1036,7 @@
             <w:noProof/>
             <w:webHidden/>
           </w:rPr>
-          <w:instrText xml:space="preserve"> PAGEREF _Toc47884742 \h </w:instrText>
+          <w:instrText xml:space="preserve"> PAGEREF _Toc47886692 \h </w:instrText>
         </w:r>
         <w:r>
           <w:rPr>
@@ -1078,7 +1078,7 @@
           <w:lang w:val="en-CZ" w:eastAsia="en-GB"/>
         </w:rPr>
       </w:pPr>
-      <w:hyperlink w:anchor="_Toc47884743" w:history="1">
+      <w:hyperlink w:anchor="_Toc47886693" w:history="1">
         <w:r>
           <w:rPr>
             <w:rStyle w:val="Hyperlink"/>
@@ -1122,7 +1122,7 @@
             <w:noProof/>
             <w:webHidden/>
           </w:rPr>
-          <w:instrText xml:space="preserve"> PAGEREF _Toc47884743 \h </w:instrText>
+          <w:instrText xml:space="preserve"> PAGEREF _Toc47886693 \h </w:instrText>
         </w:r>
         <w:r>
           <w:rPr>
@@ -1164,7 +1164,7 @@
           <w:lang w:val="en-CZ" w:eastAsia="en-GB"/>
         </w:rPr>
       </w:pPr>
-      <w:hyperlink w:anchor="_Toc47884744" w:history="1">
+      <w:hyperlink w:anchor="_Toc47886694" w:history="1">
         <w:r>
           <w:rPr>
             <w:rStyle w:val="Hyperlink"/>
@@ -1208,7 +1208,7 @@
             <w:noProof/>
             <w:webHidden/>
           </w:rPr>
-          <w:instrText xml:space="preserve"> PAGEREF _Toc47884744 \h </w:instrText>
+          <w:instrText xml:space="preserve"> PAGEREF _Toc47886694 \h </w:instrText>
         </w:r>
         <w:r>
           <w:rPr>
@@ -1250,7 +1250,7 @@
           <w:lang w:val="en-CZ" w:eastAsia="en-GB"/>
         </w:rPr>
       </w:pPr>
-      <w:hyperlink w:anchor="_Toc47884745" w:history="1">
+      <w:hyperlink w:anchor="_Toc47886695" w:history="1">
         <w:r>
           <w:rPr>
             <w:rStyle w:val="Hyperlink"/>
@@ -1277,7 +1277,7 @@
             <w:noProof/>
             <w:webHidden/>
           </w:rPr>
-          <w:instrText xml:space="preserve"> PAGEREF _Toc47884745 \h </w:instrText>
+          <w:instrText xml:space="preserve"> PAGEREF _Toc47886695 \h </w:instrText>
         </w:r>
         <w:r>
           <w:rPr>
@@ -1319,7 +1319,7 @@
           <w:lang w:val="en-CZ" w:eastAsia="en-GB"/>
         </w:rPr>
       </w:pPr>
-      <w:hyperlink w:anchor="_Toc47884746" w:history="1">
+      <w:hyperlink w:anchor="_Toc47886696" w:history="1">
         <w:r>
           <w:rPr>
             <w:rStyle w:val="Hyperlink"/>
@@ -1346,7 +1346,7 @@
             <w:noProof/>
             <w:webHidden/>
           </w:rPr>
-          <w:instrText xml:space="preserve"> PAGEREF _Toc47884746 \h </w:instrText>
+          <w:instrText xml:space="preserve"> PAGEREF _Toc47886696 \h </w:instrText>
         </w:r>
         <w:r>
           <w:rPr>
@@ -1388,7 +1388,7 @@
           <w:lang w:val="en-CZ" w:eastAsia="en-GB"/>
         </w:rPr>
       </w:pPr>
-      <w:hyperlink w:anchor="_Toc47884747" w:history="1">
+      <w:hyperlink w:anchor="_Toc47886697" w:history="1">
         <w:r>
           <w:rPr>
             <w:rStyle w:val="Hyperlink"/>
@@ -1415,7 +1415,7 @@
             <w:noProof/>
             <w:webHidden/>
           </w:rPr>
-          <w:instrText xml:space="preserve"> PAGEREF _Toc47884747 \h </w:instrText>
+          <w:instrText xml:space="preserve"> PAGEREF _Toc47886697 \h </w:instrText>
         </w:r>
         <w:r>
           <w:rPr>
@@ -1457,7 +1457,7 @@
           <w:lang w:val="en-CZ" w:eastAsia="en-GB"/>
         </w:rPr>
       </w:pPr>
-      <w:hyperlink w:anchor="_Toc47884748" w:history="1">
+      <w:hyperlink w:anchor="_Toc47886698" w:history="1">
         <w:r>
           <w:rPr>
             <w:rStyle w:val="Hyperlink"/>
@@ -1484,7 +1484,7 @@
             <w:noProof/>
             <w:webHidden/>
           </w:rPr>
-          <w:instrText xml:space="preserve"> PAGEREF _Toc47884748 \h </w:instrText>
+          <w:instrText xml:space="preserve"> PAGEREF _Toc47886698 \h </w:instrText>
         </w:r>
         <w:r>
           <w:rPr>
@@ -1527,7 +1527,7 @@
       <w:pPr>
         <w:pStyle w:val="Neslovannadpis"/>
       </w:pPr>
-      <w:bookmarkStart w:id="2" w:name="_Toc47884737"/>
+      <w:bookmarkStart w:id="2" w:name="_Toc47886687"/>
       <w:r>
         <w:lastRenderedPageBreak/>
         <w:t>Úvod</w:t>
@@ -1571,7 +1571,7 @@
         <w:pStyle w:val="Heading1"/>
       </w:pPr>
       <w:bookmarkStart w:id="3" w:name="_Toc47364570"/>
-      <w:bookmarkStart w:id="4" w:name="_Toc47884738"/>
+      <w:bookmarkStart w:id="4" w:name="_Toc47886688"/>
       <w:r>
         <w:lastRenderedPageBreak/>
         <w:t xml:space="preserve">První nesmyslná </w:t>
@@ -1594,7 +1594,7 @@
       <w:pPr>
         <w:pStyle w:val="Heading2"/>
       </w:pPr>
-      <w:bookmarkStart w:id="5" w:name="_Toc47884739"/>
+      <w:bookmarkStart w:id="5" w:name="_Toc47886689"/>
       <w:r>
         <w:t>První podkapitola první nesmyslné kapitoly (Kapitola 1.1)</w:t>
       </w:r>
@@ -1638,7 +1638,7 @@
       <w:pPr>
         <w:pStyle w:val="Heading3"/>
       </w:pPr>
-      <w:bookmarkStart w:id="6" w:name="_Toc47884740"/>
+      <w:bookmarkStart w:id="6" w:name="_Toc47886690"/>
       <w:r>
         <w:t>První oddíl první podkapitoly první nesmyslné kapitoly (Kapitola 1.1.1)</w:t>
       </w:r>
@@ -1706,7 +1706,7 @@
       <w:pPr>
         <w:pStyle w:val="Heading1"/>
       </w:pPr>
-      <w:bookmarkStart w:id="7" w:name="_Toc47884741"/>
+      <w:bookmarkStart w:id="7" w:name="_Toc47886691"/>
       <w:r>
         <w:lastRenderedPageBreak/>
         <w:t>Typografické</w:t>
@@ -1720,7 +1720,7 @@
       <w:pPr>
         <w:pStyle w:val="Heading2"/>
       </w:pPr>
-      <w:bookmarkStart w:id="8" w:name="_Toc47884742"/>
+      <w:bookmarkStart w:id="8" w:name="_Toc47886692"/>
       <w:r>
         <w:t>Psaní výčtů</w:t>
       </w:r>
@@ -2051,7 +2051,7 @@
       <w:pPr>
         <w:pStyle w:val="Heading2"/>
       </w:pPr>
-      <w:bookmarkStart w:id="9" w:name="_Toc47884743"/>
+      <w:bookmarkStart w:id="9" w:name="_Toc47886693"/>
       <w:r>
         <w:t>Ne vše se zarovnává do bloku</w:t>
       </w:r>
@@ -2339,7 +2339,7 @@
       <w:pPr>
         <w:pStyle w:val="Heading2"/>
       </w:pPr>
-      <w:bookmarkStart w:id="10" w:name="_Toc47884744"/>
+      <w:bookmarkStart w:id="10" w:name="_Toc47886694"/>
       <w:r>
         <w:t>Právnická specifika</w:t>
       </w:r>
@@ -2529,7 +2529,7 @@
       <w:pPr>
         <w:pStyle w:val="Neslovannadpis"/>
       </w:pPr>
-      <w:bookmarkStart w:id="11" w:name="_Toc47884745"/>
+      <w:bookmarkStart w:id="11" w:name="_Toc47886695"/>
       <w:r>
         <w:lastRenderedPageBreak/>
         <w:t>Závěr</w:t>
@@ -2570,7 +2570,7 @@
       <w:pPr>
         <w:pStyle w:val="Neslovannadpis"/>
       </w:pPr>
-      <w:bookmarkStart w:id="12" w:name="_Toc47884746"/>
+      <w:bookmarkStart w:id="12" w:name="_Toc47886696"/>
       <w:r>
         <w:lastRenderedPageBreak/>
         <w:t>Seznam použitých zdrojů</w:t>
@@ -2906,7 +2906,7 @@
       <w:pPr>
         <w:pStyle w:val="Neslovannadpis"/>
       </w:pPr>
-      <w:bookmarkStart w:id="13" w:name="_Toc47884747"/>
+      <w:bookmarkStart w:id="13" w:name="_Toc47886697"/>
       <w:r>
         <w:lastRenderedPageBreak/>
         <w:t>Název práce v českém jazyce</w:t>
@@ -4239,7 +4239,7 @@
       <w:pPr>
         <w:pStyle w:val="Neslovannadpis"/>
       </w:pPr>
-      <w:bookmarkStart w:id="14" w:name="_Toc47884748"/>
+      <w:bookmarkStart w:id="14" w:name="_Toc47886698"/>
       <w:r>
         <w:lastRenderedPageBreak/>
         <w:t>Název práce v anglickém jazyce</w:t>
@@ -5788,7 +5788,7 @@
   <w:abstractNum w:abstractNumId="0" w15:restartNumberingAfterBreak="0">
     <w:nsid w:val="FFFFFF7C"/>
     <w:multiLevelType w:val="singleLevel"/>
-    <w:tmpl w:val="4998CB80"/>
+    <w:tmpl w:val="B7083370"/>
     <w:lvl w:ilvl="0">
       <w:start w:val="1"/>
       <w:numFmt w:val="decimal"/>
@@ -5805,7 +5805,7 @@
   <w:abstractNum w:abstractNumId="1" w15:restartNumberingAfterBreak="0">
     <w:nsid w:val="FFFFFF7D"/>
     <w:multiLevelType w:val="singleLevel"/>
-    <w:tmpl w:val="82A22656"/>
+    <w:tmpl w:val="CFFA3630"/>
     <w:lvl w:ilvl="0">
       <w:start w:val="1"/>
       <w:numFmt w:val="decimal"/>
@@ -5822,7 +5822,7 @@
   <w:abstractNum w:abstractNumId="2" w15:restartNumberingAfterBreak="0">
     <w:nsid w:val="FFFFFF7E"/>
     <w:multiLevelType w:val="singleLevel"/>
-    <w:tmpl w:val="1564E1C0"/>
+    <w:tmpl w:val="5B8428F0"/>
     <w:lvl w:ilvl="0">
       <w:start w:val="1"/>
       <w:numFmt w:val="decimal"/>
@@ -5839,7 +5839,7 @@
   <w:abstractNum w:abstractNumId="3" w15:restartNumberingAfterBreak="0">
     <w:nsid w:val="FFFFFF7F"/>
     <w:multiLevelType w:val="singleLevel"/>
-    <w:tmpl w:val="2DC8DCC0"/>
+    <w:tmpl w:val="E7B22FB4"/>
     <w:lvl w:ilvl="0">
       <w:start w:val="1"/>
       <w:numFmt w:val="decimal"/>
@@ -5856,7 +5856,7 @@
   <w:abstractNum w:abstractNumId="4" w15:restartNumberingAfterBreak="0">
     <w:nsid w:val="FFFFFF80"/>
     <w:multiLevelType w:val="singleLevel"/>
-    <w:tmpl w:val="7A662824"/>
+    <w:tmpl w:val="BD6EAD6A"/>
     <w:lvl w:ilvl="0">
       <w:start w:val="1"/>
       <w:numFmt w:val="bullet"/>
@@ -5876,7 +5876,7 @@
   <w:abstractNum w:abstractNumId="5" w15:restartNumberingAfterBreak="0">
     <w:nsid w:val="FFFFFF81"/>
     <w:multiLevelType w:val="singleLevel"/>
-    <w:tmpl w:val="424481EA"/>
+    <w:tmpl w:val="4AF87C92"/>
     <w:lvl w:ilvl="0">
       <w:start w:val="1"/>
       <w:numFmt w:val="bullet"/>
@@ -5896,7 +5896,7 @@
   <w:abstractNum w:abstractNumId="6" w15:restartNumberingAfterBreak="0">
     <w:nsid w:val="FFFFFF82"/>
     <w:multiLevelType w:val="singleLevel"/>
-    <w:tmpl w:val="97C4A94C"/>
+    <w:tmpl w:val="8BDE5940"/>
     <w:lvl w:ilvl="0">
       <w:start w:val="1"/>
       <w:numFmt w:val="bullet"/>
@@ -5916,7 +5916,7 @@
   <w:abstractNum w:abstractNumId="7" w15:restartNumberingAfterBreak="0">
     <w:nsid w:val="FFFFFF83"/>
     <w:multiLevelType w:val="singleLevel"/>
-    <w:tmpl w:val="3DB47044"/>
+    <w:tmpl w:val="82080456"/>
     <w:lvl w:ilvl="0">
       <w:start w:val="1"/>
       <w:numFmt w:val="bullet"/>
@@ -5936,7 +5936,7 @@
   <w:abstractNum w:abstractNumId="8" w15:restartNumberingAfterBreak="0">
     <w:nsid w:val="FFFFFF88"/>
     <w:multiLevelType w:val="singleLevel"/>
-    <w:tmpl w:val="6C823C02"/>
+    <w:tmpl w:val="58948ED4"/>
     <w:lvl w:ilvl="0">
       <w:start w:val="1"/>
       <w:numFmt w:val="decimal"/>
@@ -5953,7 +5953,7 @@
   <w:abstractNum w:abstractNumId="9" w15:restartNumberingAfterBreak="0">
     <w:nsid w:val="FFFFFF89"/>
     <w:multiLevelType w:val="singleLevel"/>
-    <w:tmpl w:val="76E83810"/>
+    <w:tmpl w:val="BFE082CE"/>
     <w:lvl w:ilvl="0">
       <w:start w:val="1"/>
       <w:numFmt w:val="bullet"/>
@@ -7580,14 +7580,14 @@
     <w:next w:val="Prvnodstavec"/>
     <w:link w:val="Heading1Char"/>
     <w:qFormat/>
-    <w:rsid w:val="00E05C48"/>
+    <w:rsid w:val="003F1EBC"/>
     <w:pPr>
       <w:keepNext/>
       <w:pageBreakBefore/>
       <w:numPr>
         <w:numId w:val="3"/>
       </w:numPr>
-      <w:spacing w:after="120"/>
+      <w:spacing w:line="360" w:lineRule="auto"/>
       <w:ind w:left="357" w:hanging="357"/>
       <w:outlineLvl w:val="0"/>
     </w:pPr>
@@ -7604,7 +7604,7 @@
     <w:uiPriority w:val="9"/>
     <w:unhideWhenUsed/>
     <w:qFormat/>
-    <w:rsid w:val="008C4F3A"/>
+    <w:rsid w:val="00B8564F"/>
     <w:pPr>
       <w:keepNext/>
       <w:numPr>
@@ -7614,7 +7614,7 @@
       <w:tabs>
         <w:tab w:val="left" w:pos="567"/>
       </w:tabs>
-      <w:spacing w:before="120" w:after="120"/>
+      <w:spacing w:before="120" w:line="360" w:lineRule="auto"/>
       <w:ind w:left="425" w:hanging="431"/>
       <w:outlineLvl w:val="1"/>
     </w:pPr>
@@ -7630,7 +7630,7 @@
     <w:uiPriority w:val="9"/>
     <w:unhideWhenUsed/>
     <w:qFormat/>
-    <w:rsid w:val="008C4F3A"/>
+    <w:rsid w:val="00B8564F"/>
     <w:pPr>
       <w:keepNext/>
       <w:numPr>
@@ -7640,7 +7640,7 @@
       <w:tabs>
         <w:tab w:val="left" w:pos="567"/>
       </w:tabs>
-      <w:spacing w:before="120" w:after="120"/>
+      <w:spacing w:before="120" w:line="360" w:lineRule="auto"/>
       <w:ind w:left="567" w:hanging="567"/>
       <w:outlineLvl w:val="2"/>
     </w:pPr>
@@ -7780,9 +7780,9 @@
     <w:name w:val="Heading 1 Char"/>
     <w:basedOn w:val="DefaultParagraphFont"/>
     <w:link w:val="Heading1"/>
-    <w:rsid w:val="00E05C48"/>
+    <w:rsid w:val="003F1EBC"/>
     <w:rPr>
-      <w:rFonts w:ascii="Times New Roman" w:eastAsia="Times New Roman" w:hAnsi="Times New Roman" w:cs="Times New Roman"/>
+      <w:rFonts w:ascii="Cambria" w:eastAsia="Times New Roman" w:hAnsi="Cambria" w:cs="Times New Roman"/>
       <w:b/>
       <w:sz w:val="28"/>
       <w:lang w:val="cs-CZ" w:eastAsia="cs-CZ"/>
@@ -7895,9 +7895,10 @@
     <w:name w:val="Nadpis Obsahu"/>
     <w:basedOn w:val="Normal"/>
     <w:next w:val="Prvnodstavec"/>
-    <w:rsid w:val="00095CE8"/>
+    <w:rsid w:val="00B8564F"/>
     <w:pPr>
       <w:pageBreakBefore/>
+      <w:spacing w:line="480" w:lineRule="auto"/>
       <w:jc w:val="left"/>
     </w:pPr>
     <w:rPr>
@@ -8033,9 +8034,9 @@
     <w:basedOn w:val="DefaultParagraphFont"/>
     <w:link w:val="Heading2"/>
     <w:uiPriority w:val="9"/>
-    <w:rsid w:val="00E05C48"/>
+    <w:rsid w:val="00B8564F"/>
     <w:rPr>
-      <w:rFonts w:ascii="Times New Roman" w:eastAsia="Times New Roman" w:hAnsi="Times New Roman" w:cs="Times New Roman"/>
+      <w:rFonts w:ascii="Cambria" w:eastAsia="Times New Roman" w:hAnsi="Cambria" w:cs="Times New Roman"/>
       <w:b/>
       <w:lang w:val="cs-CZ" w:eastAsia="cs-CZ"/>
     </w:rPr>
@@ -8045,9 +8046,9 @@
     <w:basedOn w:val="DefaultParagraphFont"/>
     <w:link w:val="Heading3"/>
     <w:uiPriority w:val="9"/>
-    <w:rsid w:val="00E05C48"/>
+    <w:rsid w:val="00B8564F"/>
     <w:rPr>
-      <w:rFonts w:ascii="Times New Roman" w:eastAsia="Times New Roman" w:hAnsi="Times New Roman" w:cs="Times New Roman"/>
+      <w:rFonts w:ascii="Cambria" w:eastAsia="Times New Roman" w:hAnsi="Cambria" w:cs="Times New Roman"/>
       <w:b/>
       <w:sz w:val="22"/>
       <w:lang w:val="cs-CZ" w:eastAsia="cs-CZ"/>
@@ -8078,7 +8079,7 @@
       <w:numPr>
         <w:numId w:val="0"/>
       </w:numPr>
-      <w:spacing w:before="480" w:after="0" w:line="276" w:lineRule="auto"/>
+      <w:spacing w:before="480" w:line="276" w:lineRule="auto"/>
       <w:jc w:val="left"/>
       <w:outlineLvl w:val="9"/>
     </w:pPr>
@@ -8418,14 +8419,14 @@
     <w:next w:val="Prvnodstavec"/>
     <w:uiPriority w:val="35"/>
     <w:unhideWhenUsed/>
-    <w:rsid w:val="00183D35"/>
+    <w:rsid w:val="00A364F0"/>
     <w:pPr>
-      <w:spacing w:line="360" w:lineRule="auto"/>
+      <w:spacing w:after="120"/>
       <w:jc w:val="center"/>
     </w:pPr>
     <w:rPr>
-      <w:i/>
       <w:iCs/>
+      <w:sz w:val="20"/>
       <w:szCs w:val="18"/>
     </w:rPr>
   </w:style>
@@ -8775,6 +8776,7 @@
     <w:rsid w:val="00B74440"/>
     <w:rsid w:val="00BD406A"/>
     <w:rsid w:val="00DD3079"/>
+    <w:rsid w:val="00F35D8C"/>
   </w:rsids>
   <m:mathPr>
     <m:mathFont m:val="Cambria Math"/>

</xml_diff>

<commit_message>
Fix Page Numbering (#3)
> Strany závěrečné práce se číslují arabskými číslicemi od čísla 1 od úvodu po závěr.
</commit_message>
<xml_diff>
--- a/alternative/template-cuni-law-alternative.docx
+++ b/alternative/template-cuni-law-alternative.docx
@@ -577,7 +577,7 @@
       <w:r>
         <w:fldChar w:fldCharType="separate"/>
       </w:r>
-      <w:hyperlink w:anchor="_Toc47886687" w:history="1">
+      <w:hyperlink w:anchor="_Toc47889437" w:history="1">
         <w:r>
           <w:rPr>
             <w:rStyle w:val="Hyperlink"/>
@@ -604,7 +604,7 @@
             <w:noProof/>
             <w:webHidden/>
           </w:rPr>
-          <w:instrText xml:space="preserve"> PAGEREF _Toc47886687 \h </w:instrText>
+          <w:instrText xml:space="preserve"> PAGEREF _Toc47889437 \h </w:instrText>
         </w:r>
         <w:r>
           <w:rPr>
@@ -624,7 +624,7 @@
             <w:noProof/>
             <w:webHidden/>
           </w:rPr>
-          <w:t>4</w:t>
+          <w:t>1</w:t>
         </w:r>
         <w:r>
           <w:rPr>
@@ -646,7 +646,7 @@
           <w:lang w:val="en-CZ" w:eastAsia="en-GB"/>
         </w:rPr>
       </w:pPr>
-      <w:hyperlink w:anchor="_Toc47886688" w:history="1">
+      <w:hyperlink w:anchor="_Toc47889438" w:history="1">
         <w:r>
           <w:rPr>
             <w:rStyle w:val="Hyperlink"/>
@@ -690,7 +690,7 @@
             <w:noProof/>
             <w:webHidden/>
           </w:rPr>
-          <w:instrText xml:space="preserve"> PAGEREF _Toc47886688 \h </w:instrText>
+          <w:instrText xml:space="preserve"> PAGEREF _Toc47889438 \h </w:instrText>
         </w:r>
         <w:r>
           <w:rPr>
@@ -710,7 +710,7 @@
             <w:noProof/>
             <w:webHidden/>
           </w:rPr>
-          <w:t>5</w:t>
+          <w:t>2</w:t>
         </w:r>
         <w:r>
           <w:rPr>
@@ -732,7 +732,7 @@
           <w:lang w:val="en-CZ" w:eastAsia="en-GB"/>
         </w:rPr>
       </w:pPr>
-      <w:hyperlink w:anchor="_Toc47886689" w:history="1">
+      <w:hyperlink w:anchor="_Toc47889439" w:history="1">
         <w:r>
           <w:rPr>
             <w:rStyle w:val="Hyperlink"/>
@@ -776,7 +776,7 @@
             <w:noProof/>
             <w:webHidden/>
           </w:rPr>
-          <w:instrText xml:space="preserve"> PAGEREF _Toc47886689 \h </w:instrText>
+          <w:instrText xml:space="preserve"> PAGEREF _Toc47889439 \h </w:instrText>
         </w:r>
         <w:r>
           <w:rPr>
@@ -796,7 +796,7 @@
             <w:noProof/>
             <w:webHidden/>
           </w:rPr>
-          <w:t>5</w:t>
+          <w:t>2</w:t>
         </w:r>
         <w:r>
           <w:rPr>
@@ -821,7 +821,7 @@
           <w:lang w:val="en-CZ" w:eastAsia="en-GB"/>
         </w:rPr>
       </w:pPr>
-      <w:hyperlink w:anchor="_Toc47886690" w:history="1">
+      <w:hyperlink w:anchor="_Toc47889440" w:history="1">
         <w:r>
           <w:rPr>
             <w:rStyle w:val="Hyperlink"/>
@@ -864,7 +864,7 @@
             <w:noProof/>
             <w:webHidden/>
           </w:rPr>
-          <w:instrText xml:space="preserve"> PAGEREF _Toc47886690 \h </w:instrText>
+          <w:instrText xml:space="preserve"> PAGEREF _Toc47889440 \h </w:instrText>
         </w:r>
         <w:r>
           <w:rPr>
@@ -884,7 +884,7 @@
             <w:noProof/>
             <w:webHidden/>
           </w:rPr>
-          <w:t>5</w:t>
+          <w:t>2</w:t>
         </w:r>
         <w:r>
           <w:rPr>
@@ -906,7 +906,7 @@
           <w:lang w:val="en-CZ" w:eastAsia="en-GB"/>
         </w:rPr>
       </w:pPr>
-      <w:hyperlink w:anchor="_Toc47886691" w:history="1">
+      <w:hyperlink w:anchor="_Toc47889441" w:history="1">
         <w:r>
           <w:rPr>
             <w:rStyle w:val="Hyperlink"/>
@@ -950,7 +950,7 @@
             <w:noProof/>
             <w:webHidden/>
           </w:rPr>
-          <w:instrText xml:space="preserve"> PAGEREF _Toc47886691 \h </w:instrText>
+          <w:instrText xml:space="preserve"> PAGEREF _Toc47889441 \h </w:instrText>
         </w:r>
         <w:r>
           <w:rPr>
@@ -970,7 +970,7 @@
             <w:noProof/>
             <w:webHidden/>
           </w:rPr>
-          <w:t>6</w:t>
+          <w:t>3</w:t>
         </w:r>
         <w:r>
           <w:rPr>
@@ -992,7 +992,7 @@
           <w:lang w:val="en-CZ" w:eastAsia="en-GB"/>
         </w:rPr>
       </w:pPr>
-      <w:hyperlink w:anchor="_Toc47886692" w:history="1">
+      <w:hyperlink w:anchor="_Toc47889442" w:history="1">
         <w:r>
           <w:rPr>
             <w:rStyle w:val="Hyperlink"/>
@@ -1036,7 +1036,7 @@
             <w:noProof/>
             <w:webHidden/>
           </w:rPr>
-          <w:instrText xml:space="preserve"> PAGEREF _Toc47886692 \h </w:instrText>
+          <w:instrText xml:space="preserve"> PAGEREF _Toc47889442 \h </w:instrText>
         </w:r>
         <w:r>
           <w:rPr>
@@ -1056,7 +1056,7 @@
             <w:noProof/>
             <w:webHidden/>
           </w:rPr>
-          <w:t>6</w:t>
+          <w:t>3</w:t>
         </w:r>
         <w:r>
           <w:rPr>
@@ -1078,7 +1078,7 @@
           <w:lang w:val="en-CZ" w:eastAsia="en-GB"/>
         </w:rPr>
       </w:pPr>
-      <w:hyperlink w:anchor="_Toc47886693" w:history="1">
+      <w:hyperlink w:anchor="_Toc47889443" w:history="1">
         <w:r>
           <w:rPr>
             <w:rStyle w:val="Hyperlink"/>
@@ -1122,7 +1122,7 @@
             <w:noProof/>
             <w:webHidden/>
           </w:rPr>
-          <w:instrText xml:space="preserve"> PAGEREF _Toc47886693 \h </w:instrText>
+          <w:instrText xml:space="preserve"> PAGEREF _Toc47889443 \h </w:instrText>
         </w:r>
         <w:r>
           <w:rPr>
@@ -1142,7 +1142,7 @@
             <w:noProof/>
             <w:webHidden/>
           </w:rPr>
-          <w:t>7</w:t>
+          <w:t>4</w:t>
         </w:r>
         <w:r>
           <w:rPr>
@@ -1164,7 +1164,7 @@
           <w:lang w:val="en-CZ" w:eastAsia="en-GB"/>
         </w:rPr>
       </w:pPr>
-      <w:hyperlink w:anchor="_Toc47886694" w:history="1">
+      <w:hyperlink w:anchor="_Toc47889444" w:history="1">
         <w:r>
           <w:rPr>
             <w:rStyle w:val="Hyperlink"/>
@@ -1208,7 +1208,7 @@
             <w:noProof/>
             <w:webHidden/>
           </w:rPr>
-          <w:instrText xml:space="preserve"> PAGEREF _Toc47886694 \h </w:instrText>
+          <w:instrText xml:space="preserve"> PAGEREF _Toc47889444 \h </w:instrText>
         </w:r>
         <w:r>
           <w:rPr>
@@ -1228,7 +1228,7 @@
             <w:noProof/>
             <w:webHidden/>
           </w:rPr>
-          <w:t>7</w:t>
+          <w:t>4</w:t>
         </w:r>
         <w:r>
           <w:rPr>
@@ -1250,7 +1250,7 @@
           <w:lang w:val="en-CZ" w:eastAsia="en-GB"/>
         </w:rPr>
       </w:pPr>
-      <w:hyperlink w:anchor="_Toc47886695" w:history="1">
+      <w:hyperlink w:anchor="_Toc47889445" w:history="1">
         <w:r>
           <w:rPr>
             <w:rStyle w:val="Hyperlink"/>
@@ -1277,7 +1277,7 @@
             <w:noProof/>
             <w:webHidden/>
           </w:rPr>
-          <w:instrText xml:space="preserve"> PAGEREF _Toc47886695 \h </w:instrText>
+          <w:instrText xml:space="preserve"> PAGEREF _Toc47889445 \h </w:instrText>
         </w:r>
         <w:r>
           <w:rPr>
@@ -1297,7 +1297,7 @@
             <w:noProof/>
             <w:webHidden/>
           </w:rPr>
-          <w:t>8</w:t>
+          <w:t>5</w:t>
         </w:r>
         <w:r>
           <w:rPr>
@@ -1319,7 +1319,7 @@
           <w:lang w:val="en-CZ" w:eastAsia="en-GB"/>
         </w:rPr>
       </w:pPr>
-      <w:hyperlink w:anchor="_Toc47886696" w:history="1">
+      <w:hyperlink w:anchor="_Toc47889446" w:history="1">
         <w:r>
           <w:rPr>
             <w:rStyle w:val="Hyperlink"/>
@@ -1346,7 +1346,7 @@
             <w:noProof/>
             <w:webHidden/>
           </w:rPr>
-          <w:instrText xml:space="preserve"> PAGEREF _Toc47886696 \h </w:instrText>
+          <w:instrText xml:space="preserve"> PAGEREF _Toc47889446 \h </w:instrText>
         </w:r>
         <w:r>
           <w:rPr>
@@ -1366,7 +1366,7 @@
             <w:noProof/>
             <w:webHidden/>
           </w:rPr>
-          <w:t>9</w:t>
+          <w:t>6</w:t>
         </w:r>
         <w:r>
           <w:rPr>
@@ -1388,7 +1388,7 @@
           <w:lang w:val="en-CZ" w:eastAsia="en-GB"/>
         </w:rPr>
       </w:pPr>
-      <w:hyperlink w:anchor="_Toc47886697" w:history="1">
+      <w:hyperlink w:anchor="_Toc47889447" w:history="1">
         <w:r>
           <w:rPr>
             <w:rStyle w:val="Hyperlink"/>
@@ -1415,7 +1415,7 @@
             <w:noProof/>
             <w:webHidden/>
           </w:rPr>
-          <w:instrText xml:space="preserve"> PAGEREF _Toc47886697 \h </w:instrText>
+          <w:instrText xml:space="preserve"> PAGEREF _Toc47889447 \h </w:instrText>
         </w:r>
         <w:r>
           <w:rPr>
@@ -1435,7 +1435,7 @@
             <w:noProof/>
             <w:webHidden/>
           </w:rPr>
-          <w:t>10</w:t>
+          <w:t>7</w:t>
         </w:r>
         <w:r>
           <w:rPr>
@@ -1457,7 +1457,7 @@
           <w:lang w:val="en-CZ" w:eastAsia="en-GB"/>
         </w:rPr>
       </w:pPr>
-      <w:hyperlink w:anchor="_Toc47886698" w:history="1">
+      <w:hyperlink w:anchor="_Toc47889448" w:history="1">
         <w:r>
           <w:rPr>
             <w:rStyle w:val="Hyperlink"/>
@@ -1484,7 +1484,7 @@
             <w:noProof/>
             <w:webHidden/>
           </w:rPr>
-          <w:instrText xml:space="preserve"> PAGEREF _Toc47886698 \h </w:instrText>
+          <w:instrText xml:space="preserve"> PAGEREF _Toc47889448 \h </w:instrText>
         </w:r>
         <w:r>
           <w:rPr>
@@ -1504,7 +1504,7 @@
             <w:noProof/>
             <w:webHidden/>
           </w:rPr>
-          <w:t>11</w:t>
+          <w:t>8</w:t>
         </w:r>
         <w:r>
           <w:rPr>
@@ -1526,8 +1526,21 @@
     <w:p>
       <w:pPr>
         <w:pStyle w:val="Neslovannadpis"/>
-      </w:pPr>
-      <w:bookmarkStart w:id="2" w:name="_Toc47886687"/>
+        <w:sectPr>
+          <w:footerReference w:type="even" r:id="rId8"/>
+          <w:pgSz w:w="11906" w:h="16838"/>
+          <w:pgMar w:top="1418" w:right="1418" w:bottom="1418" w:left="1418" w:header="709" w:footer="709" w:gutter="0"/>
+          <w:cols w:space="708"/>
+          <w:titlePg/>
+          <w:docGrid w:linePitch="360"/>
+        </w:sectPr>
+      </w:pPr>
+    </w:p>
+    <w:p>
+      <w:pPr>
+        <w:pStyle w:val="Neslovannadpis"/>
+      </w:pPr>
+      <w:bookmarkStart w:id="2" w:name="_Toc47889437"/>
       <w:r>
         <w:lastRenderedPageBreak/>
         <w:t>Úvod</w:t>
@@ -1571,7 +1584,7 @@
         <w:pStyle w:val="Heading1"/>
       </w:pPr>
       <w:bookmarkStart w:id="3" w:name="_Toc47364570"/>
-      <w:bookmarkStart w:id="4" w:name="_Toc47886688"/>
+      <w:bookmarkStart w:id="4" w:name="_Toc47889438"/>
       <w:r>
         <w:lastRenderedPageBreak/>
         <w:t xml:space="preserve">První nesmyslná </w:t>
@@ -1594,7 +1607,7 @@
       <w:pPr>
         <w:pStyle w:val="Heading2"/>
       </w:pPr>
-      <w:bookmarkStart w:id="5" w:name="_Toc47886689"/>
+      <w:bookmarkStart w:id="5" w:name="_Toc47889439"/>
       <w:r>
         <w:t>První podkapitola první nesmyslné kapitoly (Kapitola 1.1)</w:t>
       </w:r>
@@ -1638,7 +1651,7 @@
       <w:pPr>
         <w:pStyle w:val="Heading3"/>
       </w:pPr>
-      <w:bookmarkStart w:id="6" w:name="_Toc47886690"/>
+      <w:bookmarkStart w:id="6" w:name="_Toc47889440"/>
       <w:r>
         <w:t>První oddíl první podkapitoly první nesmyslné kapitoly (Kapitola 1.1.1)</w:t>
       </w:r>
@@ -1706,7 +1719,7 @@
       <w:pPr>
         <w:pStyle w:val="Heading1"/>
       </w:pPr>
-      <w:bookmarkStart w:id="7" w:name="_Toc47886691"/>
+      <w:bookmarkStart w:id="7" w:name="_Toc47889441"/>
       <w:r>
         <w:lastRenderedPageBreak/>
         <w:t>Typografické</w:t>
@@ -1720,7 +1733,7 @@
       <w:pPr>
         <w:pStyle w:val="Heading2"/>
       </w:pPr>
-      <w:bookmarkStart w:id="8" w:name="_Toc47886692"/>
+      <w:bookmarkStart w:id="8" w:name="_Toc47889442"/>
       <w:r>
         <w:t>Psaní výčtů</w:t>
       </w:r>
@@ -2051,7 +2064,7 @@
       <w:pPr>
         <w:pStyle w:val="Heading2"/>
       </w:pPr>
-      <w:bookmarkStart w:id="9" w:name="_Toc47886693"/>
+      <w:bookmarkStart w:id="9" w:name="_Toc47889443"/>
       <w:r>
         <w:t>Ne vše se zarovnává do bloku</w:t>
       </w:r>
@@ -2339,7 +2352,7 @@
       <w:pPr>
         <w:pStyle w:val="Heading2"/>
       </w:pPr>
-      <w:bookmarkStart w:id="10" w:name="_Toc47886694"/>
+      <w:bookmarkStart w:id="10" w:name="_Toc47889444"/>
       <w:r>
         <w:t>Právnická specifika</w:t>
       </w:r>
@@ -2529,7 +2542,7 @@
       <w:pPr>
         <w:pStyle w:val="Neslovannadpis"/>
       </w:pPr>
-      <w:bookmarkStart w:id="11" w:name="_Toc47886695"/>
+      <w:bookmarkStart w:id="11" w:name="_Toc47889445"/>
       <w:r>
         <w:lastRenderedPageBreak/>
         <w:t>Závěr</w:t>
@@ -2569,8 +2582,22 @@
     <w:p>
       <w:pPr>
         <w:pStyle w:val="Neslovannadpis"/>
-      </w:pPr>
-      <w:bookmarkStart w:id="12" w:name="_Toc47886696"/>
+        <w:sectPr>
+          <w:footerReference w:type="default" r:id="rId9"/>
+          <w:type w:val="continuous"/>
+          <w:pgSz w:w="11906" w:h="16838"/>
+          <w:pgMar w:top="1418" w:right="1418" w:bottom="1418" w:left="1418" w:header="709" w:footer="709" w:gutter="0"/>
+          <w:pgNumType w:start="1"/>
+          <w:cols w:space="708"/>
+          <w:docGrid w:linePitch="360"/>
+        </w:sectPr>
+      </w:pPr>
+    </w:p>
+    <w:p>
+      <w:pPr>
+        <w:pStyle w:val="Neslovannadpis"/>
+      </w:pPr>
+      <w:bookmarkStart w:id="12" w:name="_Toc47889446"/>
       <w:r>
         <w:lastRenderedPageBreak/>
         <w:t>Seznam použitých zdrojů</w:t>
@@ -2906,7 +2933,7 @@
       <w:pPr>
         <w:pStyle w:val="Neslovannadpis"/>
       </w:pPr>
-      <w:bookmarkStart w:id="13" w:name="_Toc47886697"/>
+      <w:bookmarkStart w:id="13" w:name="_Toc47889447"/>
       <w:r>
         <w:lastRenderedPageBreak/>
         <w:t>Název práce v českém jazyce</w:t>
@@ -4239,7 +4266,7 @@
       <w:pPr>
         <w:pStyle w:val="Neslovannadpis"/>
       </w:pPr>
-      <w:bookmarkStart w:id="14" w:name="_Toc47886698"/>
+      <w:bookmarkStart w:id="14" w:name="_Toc47889448"/>
       <w:r>
         <w:lastRenderedPageBreak/>
         <w:t>Název práce v anglickém jazyce</w:t>
@@ -5571,8 +5598,8 @@
       </w:r>
     </w:p>
     <w:sectPr>
-      <w:footerReference w:type="even" r:id="rId8"/>
-      <w:footerReference w:type="default" r:id="rId9"/>
+      <w:footerReference w:type="default" r:id="rId10"/>
+      <w:type w:val="continuous"/>
       <w:pgSz w:w="11906" w:h="16838"/>
       <w:pgMar w:top="1418" w:right="1418" w:bottom="1418" w:left="1418" w:header="709" w:footer="709" w:gutter="0"/>
       <w:cols w:space="708"/>
@@ -5665,17 +5692,12 @@
       <w:rPr>
         <w:rStyle w:val="PageNumber"/>
       </w:rPr>
-      <w:id w:val="-1992780605"/>
+      <w:id w:val="-1102333396"/>
       <w:docPartObj>
         <w:docPartGallery w:val="Page Numbers (Bottom of Page)"/>
         <w:docPartUnique/>
       </w:docPartObj>
     </w:sdtPr>
-    <w:sdtEndPr>
-      <w:rPr>
-        <w:rStyle w:val="PageNumber"/>
-      </w:rPr>
-    </w:sdtEndPr>
     <w:sdtContent>
       <w:p>
         <w:pPr>
@@ -5708,7 +5730,7 @@
             <w:rStyle w:val="PageNumber"/>
             <w:noProof/>
           </w:rPr>
-          <w:t>2</w:t>
+          <w:t>5</w:t>
         </w:r>
         <w:r>
           <w:rPr>
@@ -5719,6 +5741,16 @@
       </w:p>
     </w:sdtContent>
   </w:sdt>
+  <w:p>
+    <w:pPr>
+      <w:pStyle w:val="Footer"/>
+    </w:pPr>
+  </w:p>
+</w:ftr>
+</file>
+
+<file path=word/footer3.xml><?xml version="1.0" encoding="utf-8"?>
+<w:ftr xmlns:wpc="http://schemas.microsoft.com/office/word/2010/wordprocessingCanvas" xmlns:cx="http://schemas.microsoft.com/office/drawing/2014/chartex" xmlns:cx1="http://schemas.microsoft.com/office/drawing/2015/9/8/chartex" xmlns:cx2="http://schemas.microsoft.com/office/drawing/2015/10/21/chartex" xmlns:cx3="http://schemas.microsoft.com/office/drawing/2016/5/9/chartex" xmlns:cx4="http://schemas.microsoft.com/office/drawing/2016/5/10/chartex" xmlns:cx5="http://schemas.microsoft.com/office/drawing/2016/5/11/chartex" xmlns:cx6="http://schemas.microsoft.com/office/drawing/2016/5/12/chartex" xmlns:cx7="http://schemas.microsoft.com/office/drawing/2016/5/13/chartex" xmlns:cx8="http://schemas.microsoft.com/office/drawing/2016/5/14/chartex" xmlns:mc="http://schemas.openxmlformats.org/markup-compatibility/2006" xmlns:aink="http://schemas.microsoft.com/office/drawing/2016/ink" xmlns:am3d="http://schemas.microsoft.com/office/drawing/2017/model3d" xmlns:o="urn:schemas-microsoft-com:office:office" xmlns:r="http://schemas.openxmlformats.org/officeDocument/2006/relationships" xmlns:m="http://schemas.openxmlformats.org/officeDocument/2006/math" xmlns:v="urn:schemas-microsoft-com:vml" xmlns:wp14="http://schemas.microsoft.com/office/word/2010/wordprocessingDrawing" xmlns:wp="http://schemas.openxmlformats.org/drawingml/2006/wordprocessingDrawing" xmlns:w10="urn:schemas-microsoft-com:office:word" xmlns:w="http://schemas.openxmlformats.org/wordprocessingml/2006/main" xmlns:w14="http://schemas.microsoft.com/office/word/2010/wordml" xmlns:w15="http://schemas.microsoft.com/office/word/2012/wordml" xmlns:w16cex="http://schemas.microsoft.com/office/word/2018/wordml/cex" xmlns:w16cid="http://schemas.microsoft.com/office/word/2016/wordml/cid" xmlns:w16="http://schemas.microsoft.com/office/word/2018/wordml" xmlns:w16se="http://schemas.microsoft.com/office/word/2015/wordml/symex" xmlns:wpg="http://schemas.microsoft.com/office/word/2010/wordprocessingGroup" xmlns:wpi="http://schemas.microsoft.com/office/word/2010/wordprocessingInk" xmlns:wne="http://schemas.microsoft.com/office/word/2006/wordml" xmlns:wps="http://schemas.microsoft.com/office/word/2010/wordprocessingShape" mc:Ignorable="w14 w15 w16se w16cid w16 w16cex wp14">
   <w:p>
     <w:pPr>
       <w:pStyle w:val="Footer"/>
@@ -8734,7 +8766,7 @@
     <w:charset w:val="00"/>
     <w:family w:val="swiss"/>
     <w:pitch w:val="variable"/>
-    <w:sig w:usb0="E0002AFF" w:usb1="C000247B" w:usb2="00000009" w:usb3="00000000" w:csb0="000001FF" w:csb1="00000000"/>
+    <w:sig w:usb0="A00002EF" w:usb1="4000207B" w:usb2="00000000" w:usb3="00000000" w:csb0="0000019F" w:csb1="00000000"/>
   </w:font>
   <w:font w:name="Segoe UI Symbol">
     <w:panose1 w:val="020B0502040204020203"/>
@@ -8775,6 +8807,7 @@
     <w:rsid w:val="00B62928"/>
     <w:rsid w:val="00B74440"/>
     <w:rsid w:val="00BD406A"/>
+    <w:rsid w:val="00D84A97"/>
     <w:rsid w:val="00DD3079"/>
     <w:rsid w:val="00F35D8C"/>
   </w:rsids>

</xml_diff>